<commit_message>
commit changes 11/08 1
</commit_message>
<xml_diff>
--- a/src/paleta de colores charly.docx
+++ b/src/paleta de colores charly.docx
@@ -1,6 +1,6 @@
 
 <file path=word/document.xml><?xml version="1.0" encoding="utf-8"?>
-<w:document xmlns:wpc="http://schemas.microsoft.com/office/word/2010/wordprocessingCanvas" xmlns:mc="http://schemas.openxmlformats.org/markup-compatibility/2006" xmlns:o="urn:schemas-microsoft-com:office:office" xmlns:r="http://schemas.openxmlformats.org/officeDocument/2006/relationships" xmlns:m="http://schemas.openxmlformats.org/officeDocument/2006/math" xmlns:v="urn:schemas-microsoft-com:vml" xmlns:wp14="http://schemas.microsoft.com/office/word/2010/wordprocessingDrawing" xmlns:wp="http://schemas.openxmlformats.org/drawingml/2006/wordprocessingDrawing" xmlns:w10="urn:schemas-microsoft-com:office:word" xmlns:w="http://schemas.openxmlformats.org/wordprocessingml/2006/main" xmlns:w14="http://schemas.microsoft.com/office/word/2010/wordml" xmlns:wpg="http://schemas.microsoft.com/office/word/2010/wordprocessingGroup" xmlns:wpi="http://schemas.microsoft.com/office/word/2010/wordprocessingInk" xmlns:wne="http://schemas.microsoft.com/office/word/2006/wordml" xmlns:wps="http://schemas.microsoft.com/office/word/2010/wordprocessingShape" mc:Ignorable="w14 wp14">
+<w:document xmlns:wpc="http://schemas.microsoft.com/office/word/2010/wordprocessingCanvas" xmlns:cx="http://schemas.microsoft.com/office/drawing/2014/chartex" xmlns:cx1="http://schemas.microsoft.com/office/drawing/2015/9/8/chartex" xmlns:cx2="http://schemas.microsoft.com/office/drawing/2015/10/21/chartex" xmlns:cx3="http://schemas.microsoft.com/office/drawing/2016/5/9/chartex" xmlns:cx4="http://schemas.microsoft.com/office/drawing/2016/5/10/chartex" xmlns:cx5="http://schemas.microsoft.com/office/drawing/2016/5/11/chartex" xmlns:cx6="http://schemas.microsoft.com/office/drawing/2016/5/12/chartex" xmlns:cx7="http://schemas.microsoft.com/office/drawing/2016/5/13/chartex" xmlns:cx8="http://schemas.microsoft.com/office/drawing/2016/5/14/chartex" xmlns:mc="http://schemas.openxmlformats.org/markup-compatibility/2006" xmlns:aink="http://schemas.microsoft.com/office/drawing/2016/ink" xmlns:am3d="http://schemas.microsoft.com/office/drawing/2017/model3d" xmlns:o="urn:schemas-microsoft-com:office:office" xmlns:r="http://schemas.openxmlformats.org/officeDocument/2006/relationships" xmlns:m="http://schemas.openxmlformats.org/officeDocument/2006/math" xmlns:v="urn:schemas-microsoft-com:vml" xmlns:wp14="http://schemas.microsoft.com/office/word/2010/wordprocessingDrawing" xmlns:wp="http://schemas.openxmlformats.org/drawingml/2006/wordprocessingDrawing" xmlns:w10="urn:schemas-microsoft-com:office:word" xmlns:w="http://schemas.openxmlformats.org/wordprocessingml/2006/main" xmlns:w14="http://schemas.microsoft.com/office/word/2010/wordml" xmlns:w15="http://schemas.microsoft.com/office/word/2012/wordml" xmlns:w16cex="http://schemas.microsoft.com/office/word/2018/wordml/cex" xmlns:w16cid="http://schemas.microsoft.com/office/word/2016/wordml/cid" xmlns:w16="http://schemas.microsoft.com/office/word/2018/wordml" xmlns:w16sdtdh="http://schemas.microsoft.com/office/word/2020/wordml/sdtdatahash" xmlns:w16se="http://schemas.microsoft.com/office/word/2015/wordml/symex" xmlns:wpg="http://schemas.microsoft.com/office/word/2010/wordprocessingGroup" xmlns:wpi="http://schemas.microsoft.com/office/word/2010/wordprocessingInk" xmlns:wne="http://schemas.microsoft.com/office/word/2006/wordml" xmlns:wps="http://schemas.microsoft.com/office/word/2010/wordprocessingShape" mc:Ignorable="w14 w15 w16se w16cid w16 w16cex w16sdtdh wp14">
   <w:body>
     <w:p>
       <w:pPr>
@@ -27,7 +27,7 @@
           <w:lang w:eastAsia="es-AR"/>
         </w:rPr>
         <w:drawing>
-          <wp:inline distT="0" distB="0" distL="0" distR="0" wp14:anchorId="2FCA948A" wp14:editId="09B12DC8">
+          <wp:inline distT="0" distB="0" distL="0" distR="0" wp14:anchorId="0EF34A02" wp14:editId="266AF430">
             <wp:extent cx="5612130" cy="1118235"/>
             <wp:effectExtent l="0" t="0" r="7620" b="5715"/>
             <wp:docPr id="1" name="0 Imagen"/>
@@ -42,7 +42,7 @@
                     <pic:cNvPicPr/>
                   </pic:nvPicPr>
                   <pic:blipFill>
-                    <a:blip r:embed="rId7">
+                    <a:blip r:embed="rId6">
                       <a:extLst>
                         <a:ext uri="{28A0092B-C50C-407E-A947-70E740481C1C}">
                           <a14:useLocalDpi xmlns:a14="http://schemas.microsoft.com/office/drawing/2010/main" val="0"/>
@@ -229,7 +229,6 @@
           <w:lang w:eastAsia="es-AR"/>
         </w:rPr>
       </w:pPr>
-      <w:proofErr w:type="spellStart"/>
       <w:r>
         <w:rPr>
           <w:rFonts w:ascii="Open Sans" w:eastAsia="Times New Roman" w:hAnsi="Open Sans" w:cs="Open Sans"/>
@@ -242,7 +241,6 @@
         </w:rPr>
         <w:t>Azure</w:t>
       </w:r>
-      <w:proofErr w:type="spellEnd"/>
     </w:p>
     <w:p>
       <w:pPr>
@@ -322,7 +320,7 @@
           <w:lang w:eastAsia="es-AR"/>
         </w:rPr>
         <w:drawing>
-          <wp:inline distT="0" distB="0" distL="0" distR="0">
+          <wp:inline distT="0" distB="0" distL="0" distR="0" wp14:anchorId="70269786" wp14:editId="138FD177">
             <wp:extent cx="1524000" cy="1295400"/>
             <wp:effectExtent l="0" t="0" r="0" b="0"/>
             <wp:docPr id="2" name="0 Imagen"/>
@@ -337,7 +335,7 @@
                     <pic:cNvPicPr/>
                   </pic:nvPicPr>
                   <pic:blipFill>
-                    <a:blip r:embed="rId8">
+                    <a:blip r:embed="rId7">
                       <a:extLst>
                         <a:ext uri="{28A0092B-C50C-407E-A947-70E740481C1C}">
                           <a14:useLocalDpi xmlns:a14="http://schemas.microsoft.com/office/drawing/2010/main" val="0"/>
@@ -416,32 +414,59 @@
         <w:spacing w:after="0" w:line="240" w:lineRule="auto"/>
         <w:rPr>
           <w:rFonts w:ascii="Open Sans" w:eastAsia="Times New Roman" w:hAnsi="Open Sans" w:cs="Open Sans"/>
-          <w:caps/>
-          <w:sz w:val="24"/>
-          <w:szCs w:val="24"/>
-          <w:lang w:eastAsia="es-AR"/>
-        </w:rPr>
-      </w:pPr>
-    </w:p>
-    <w:p>
-      <w:pPr>
-        <w:spacing w:after="0" w:line="240" w:lineRule="auto"/>
-        <w:rPr>
-          <w:rFonts w:ascii="Open Sans" w:eastAsia="Times New Roman" w:hAnsi="Open Sans" w:cs="Open Sans"/>
-          <w:sz w:val="24"/>
-          <w:szCs w:val="24"/>
-          <w:lang w:eastAsia="es-AR"/>
-        </w:rPr>
-      </w:pPr>
-      <w:r>
-        <w:rPr>
-          <w:rFonts w:ascii="Open Sans" w:eastAsia="Times New Roman" w:hAnsi="Open Sans" w:cs="Open Sans"/>
-          <w:caps/>
-          <w:sz w:val="24"/>
-          <w:szCs w:val="24"/>
-          <w:lang w:eastAsia="es-AR"/>
-        </w:rPr>
-        <w:t>Quien es</w:t>
+          <w:sz w:val="24"/>
+          <w:szCs w:val="24"/>
+          <w:lang w:eastAsia="es-AR"/>
+        </w:rPr>
+      </w:pPr>
+    </w:p>
+    <w:p>
+      <w:pPr>
+        <w:spacing w:after="0" w:line="240" w:lineRule="auto"/>
+        <w:rPr>
+          <w:rFonts w:ascii="Open Sans" w:eastAsia="Times New Roman" w:hAnsi="Open Sans" w:cs="Open Sans"/>
+          <w:sz w:val="24"/>
+          <w:szCs w:val="24"/>
+          <w:lang w:eastAsia="es-AR"/>
+        </w:rPr>
+      </w:pPr>
+      <w:r>
+        <w:rPr>
+          <w:rFonts w:ascii="Open Sans" w:eastAsia="Times New Roman" w:hAnsi="Open Sans" w:cs="Open Sans"/>
+          <w:sz w:val="24"/>
+          <w:szCs w:val="24"/>
+          <w:lang w:eastAsia="es-AR"/>
+        </w:rPr>
+        <w:t xml:space="preserve">Verde de </w:t>
+      </w:r>
+      <w:proofErr w:type="spellStart"/>
+      <w:r>
+        <w:rPr>
+          <w:rFonts w:ascii="Open Sans" w:eastAsia="Times New Roman" w:hAnsi="Open Sans" w:cs="Open Sans"/>
+          <w:sz w:val="24"/>
+          <w:szCs w:val="24"/>
+          <w:lang w:eastAsia="es-AR"/>
+        </w:rPr>
+        <w:t>estamosverde</w:t>
+      </w:r>
+      <w:proofErr w:type="spellEnd"/>
+      <w:r>
+        <w:rPr>
+          <w:rFonts w:ascii="Open Sans" w:eastAsia="Times New Roman" w:hAnsi="Open Sans" w:cs="Open Sans"/>
+          <w:sz w:val="24"/>
+          <w:szCs w:val="24"/>
+          <w:lang w:eastAsia="es-AR"/>
+        </w:rPr>
+        <w:t xml:space="preserve"> #</w:t>
+      </w:r>
+      <w:r>
+        <w:rPr>
+          <w:rFonts w:ascii="Open Sans" w:eastAsia="Times New Roman" w:hAnsi="Open Sans" w:cs="Open Sans"/>
+          <w:sz w:val="24"/>
+          <w:szCs w:val="24"/>
+          <w:lang w:eastAsia="es-AR"/>
+        </w:rPr>
+        <w:t>05ad55</w:t>
       </w:r>
     </w:p>
     <w:p/>
@@ -457,140 +482,18 @@
     <w:p>
       <w:pPr>
         <w:rPr>
-          <w:rFonts w:ascii="Montserrat" w:hAnsi="Montserrat"/>
-          <w:color w:val="222222"/>
-        </w:rPr>
-      </w:pPr>
-    </w:p>
-    <w:p>
-      <w:pPr>
-        <w:rPr>
-          <w:rFonts w:ascii="Montserrat" w:hAnsi="Montserrat"/>
-          <w:color w:val="222222"/>
-        </w:rPr>
-      </w:pPr>
-    </w:p>
-    <w:p>
-      <w:pPr>
-        <w:rPr>
-          <w:rFonts w:ascii="Montserrat" w:hAnsi="Montserrat"/>
-          <w:color w:val="222222"/>
-        </w:rPr>
-      </w:pPr>
-    </w:p>
-    <w:p>
-      <w:pPr>
-        <w:rPr>
-          <w:rFonts w:ascii="Montserrat" w:hAnsi="Montserrat"/>
-          <w:color w:val="222222"/>
-        </w:rPr>
-      </w:pPr>
-    </w:p>
-    <w:p>
-      <w:pPr>
-        <w:rPr>
-          <w:rFonts w:ascii="Montserrat" w:hAnsi="Montserrat"/>
-          <w:color w:val="222222"/>
-        </w:rPr>
-      </w:pPr>
-    </w:p>
-    <w:p>
-      <w:pPr>
-        <w:rPr>
-          <w:rStyle w:val="Textoennegrita"/>
+          <w:rStyle w:val="Strong"/>
           <w:rFonts w:ascii="Montserrat" w:hAnsi="Montserrat" w:cs="Segoe UI"/>
           <w:b w:val="0"/>
           <w:color w:val="000000"/>
           <w:shd w:val="clear" w:color="auto" w:fill="FFFFFF"/>
         </w:rPr>
       </w:pPr>
-      <w:bookmarkStart w:id="0" w:name="_GoBack"/>
-      <w:bookmarkEnd w:id="0"/>
-    </w:p>
-    <w:p>
-      <w:pPr>
-        <w:rPr>
-          <w:rStyle w:val="Textoennegrita"/>
-          <w:rFonts w:ascii="Montserrat" w:hAnsi="Montserrat" w:cs="Segoe UI"/>
-          <w:b w:val="0"/>
-          <w:color w:val="000000"/>
-          <w:shd w:val="clear" w:color="auto" w:fill="FFFFFF"/>
-        </w:rPr>
-      </w:pPr>
-    </w:p>
-    <w:p>
-      <w:pPr>
-        <w:rPr>
-          <w:rStyle w:val="Textoennegrita"/>
-          <w:rFonts w:ascii="Montserrat" w:hAnsi="Montserrat" w:cs="Segoe UI"/>
-          <w:b w:val="0"/>
-          <w:color w:val="000000"/>
-          <w:shd w:val="clear" w:color="auto" w:fill="FFFFFF"/>
-        </w:rPr>
-      </w:pPr>
-    </w:p>
-    <w:p>
-      <w:pPr>
-        <w:rPr>
-          <w:rStyle w:val="Textoennegrita"/>
-          <w:rFonts w:ascii="Montserrat" w:hAnsi="Montserrat" w:cs="Segoe UI"/>
-          <w:b w:val="0"/>
-          <w:color w:val="000000"/>
-          <w:shd w:val="clear" w:color="auto" w:fill="FFFFFF"/>
-        </w:rPr>
-      </w:pPr>
-    </w:p>
-    <w:p>
-      <w:pPr>
-        <w:rPr>
-          <w:rStyle w:val="Textoennegrita"/>
-          <w:rFonts w:ascii="Montserrat" w:hAnsi="Montserrat" w:cs="Segoe UI"/>
-          <w:b w:val="0"/>
-          <w:color w:val="000000"/>
-          <w:shd w:val="clear" w:color="auto" w:fill="FFFFFF"/>
-        </w:rPr>
-      </w:pPr>
-    </w:p>
-    <w:p>
-      <w:pPr>
-        <w:rPr>
-          <w:rStyle w:val="Textoennegrita"/>
-          <w:rFonts w:ascii="Montserrat" w:hAnsi="Montserrat" w:cs="Segoe UI"/>
-          <w:b w:val="0"/>
-          <w:color w:val="000000"/>
-          <w:shd w:val="clear" w:color="auto" w:fill="FFFFFF"/>
-        </w:rPr>
-      </w:pPr>
-    </w:p>
-    <w:p>
-      <w:pPr>
-        <w:rPr>
-          <w:rStyle w:val="Textoennegrita"/>
-          <w:rFonts w:ascii="Montserrat" w:hAnsi="Montserrat" w:cs="Segoe UI"/>
-          <w:b w:val="0"/>
-          <w:color w:val="000000"/>
-          <w:shd w:val="clear" w:color="auto" w:fill="FFFFFF"/>
-        </w:rPr>
-      </w:pPr>
-    </w:p>
-    <w:p>
-      <w:pPr>
-        <w:rPr>
-          <w:rStyle w:val="Textoennegrita"/>
-          <w:rFonts w:ascii="Montserrat" w:hAnsi="Montserrat" w:cs="Segoe UI"/>
-          <w:b w:val="0"/>
-          <w:color w:val="000000"/>
-          <w:shd w:val="clear" w:color="auto" w:fill="FFFFFF"/>
-        </w:rPr>
-      </w:pPr>
-    </w:p>
-    <w:p>
-      <w:pPr>
-        <w:shd w:val="clear" w:color="auto" w:fill="FFFFFF"/>
-        <w:spacing w:after="0" w:line="420" w:lineRule="atLeast"/>
-        <w:jc w:val="both"/>
-        <w:rPr>
-          <w:rStyle w:val="Textoennegrita"/>
+    </w:p>
+    <w:p>
+      <w:pPr>
+        <w:rPr>
+          <w:rStyle w:val="Strong"/>
           <w:rFonts w:ascii="Montserrat" w:hAnsi="Montserrat" w:cs="Segoe UI"/>
           <w:b w:val="0"/>
           <w:color w:val="000000"/>
@@ -616,7 +519,7 @@
 </file>
 
 <file path=word/endnotes.xml><?xml version="1.0" encoding="utf-8"?>
-<w:endnotes xmlns:wpc="http://schemas.microsoft.com/office/word/2010/wordprocessingCanvas" xmlns:mc="http://schemas.openxmlformats.org/markup-compatibility/2006" xmlns:o="urn:schemas-microsoft-com:office:office" xmlns:r="http://schemas.openxmlformats.org/officeDocument/2006/relationships" xmlns:m="http://schemas.openxmlformats.org/officeDocument/2006/math" xmlns:v="urn:schemas-microsoft-com:vml" xmlns:wp14="http://schemas.microsoft.com/office/word/2010/wordprocessingDrawing" xmlns:wp="http://schemas.openxmlformats.org/drawingml/2006/wordprocessingDrawing" xmlns:w10="urn:schemas-microsoft-com:office:word" xmlns:w="http://schemas.openxmlformats.org/wordprocessingml/2006/main" xmlns:w14="http://schemas.microsoft.com/office/word/2010/wordml" xmlns:wpg="http://schemas.microsoft.com/office/word/2010/wordprocessingGroup" xmlns:wpi="http://schemas.microsoft.com/office/word/2010/wordprocessingInk" xmlns:wne="http://schemas.microsoft.com/office/word/2006/wordml" xmlns:wps="http://schemas.microsoft.com/office/word/2010/wordprocessingShape" mc:Ignorable="w14 wp14">
+<w:endnotes xmlns:wpc="http://schemas.microsoft.com/office/word/2010/wordprocessingCanvas" xmlns:cx="http://schemas.microsoft.com/office/drawing/2014/chartex" xmlns:cx1="http://schemas.microsoft.com/office/drawing/2015/9/8/chartex" xmlns:cx2="http://schemas.microsoft.com/office/drawing/2015/10/21/chartex" xmlns:cx3="http://schemas.microsoft.com/office/drawing/2016/5/9/chartex" xmlns:cx4="http://schemas.microsoft.com/office/drawing/2016/5/10/chartex" xmlns:cx5="http://schemas.microsoft.com/office/drawing/2016/5/11/chartex" xmlns:cx6="http://schemas.microsoft.com/office/drawing/2016/5/12/chartex" xmlns:cx7="http://schemas.microsoft.com/office/drawing/2016/5/13/chartex" xmlns:cx8="http://schemas.microsoft.com/office/drawing/2016/5/14/chartex" xmlns:mc="http://schemas.openxmlformats.org/markup-compatibility/2006" xmlns:aink="http://schemas.microsoft.com/office/drawing/2016/ink" xmlns:am3d="http://schemas.microsoft.com/office/drawing/2017/model3d" xmlns:o="urn:schemas-microsoft-com:office:office" xmlns:r="http://schemas.openxmlformats.org/officeDocument/2006/relationships" xmlns:m="http://schemas.openxmlformats.org/officeDocument/2006/math" xmlns:v="urn:schemas-microsoft-com:vml" xmlns:wp14="http://schemas.microsoft.com/office/word/2010/wordprocessingDrawing" xmlns:wp="http://schemas.openxmlformats.org/drawingml/2006/wordprocessingDrawing" xmlns:w10="urn:schemas-microsoft-com:office:word" xmlns:w="http://schemas.openxmlformats.org/wordprocessingml/2006/main" xmlns:w14="http://schemas.microsoft.com/office/word/2010/wordml" xmlns:w15="http://schemas.microsoft.com/office/word/2012/wordml" xmlns:w16cex="http://schemas.microsoft.com/office/word/2018/wordml/cex" xmlns:w16cid="http://schemas.microsoft.com/office/word/2016/wordml/cid" xmlns:w16="http://schemas.microsoft.com/office/word/2018/wordml" xmlns:w16sdtdh="http://schemas.microsoft.com/office/word/2020/wordml/sdtdatahash" xmlns:w16se="http://schemas.microsoft.com/office/word/2015/wordml/symex" xmlns:wpg="http://schemas.microsoft.com/office/word/2010/wordprocessingGroup" xmlns:wpi="http://schemas.microsoft.com/office/word/2010/wordprocessingInk" xmlns:wne="http://schemas.microsoft.com/office/word/2006/wordml" xmlns:wps="http://schemas.microsoft.com/office/word/2010/wordprocessingShape" mc:Ignorable="w14 w15 w16se w16cid w16 w16cex w16sdtdh wp14">
   <w:endnote w:type="separator" w:id="-1">
     <w:p>
       <w:pPr>
@@ -641,7 +544,7 @@
 </file>
 
 <file path=word/footnotes.xml><?xml version="1.0" encoding="utf-8"?>
-<w:footnotes xmlns:wpc="http://schemas.microsoft.com/office/word/2010/wordprocessingCanvas" xmlns:mc="http://schemas.openxmlformats.org/markup-compatibility/2006" xmlns:o="urn:schemas-microsoft-com:office:office" xmlns:r="http://schemas.openxmlformats.org/officeDocument/2006/relationships" xmlns:m="http://schemas.openxmlformats.org/officeDocument/2006/math" xmlns:v="urn:schemas-microsoft-com:vml" xmlns:wp14="http://schemas.microsoft.com/office/word/2010/wordprocessingDrawing" xmlns:wp="http://schemas.openxmlformats.org/drawingml/2006/wordprocessingDrawing" xmlns:w10="urn:schemas-microsoft-com:office:word" xmlns:w="http://schemas.openxmlformats.org/wordprocessingml/2006/main" xmlns:w14="http://schemas.microsoft.com/office/word/2010/wordml" xmlns:wpg="http://schemas.microsoft.com/office/word/2010/wordprocessingGroup" xmlns:wpi="http://schemas.microsoft.com/office/word/2010/wordprocessingInk" xmlns:wne="http://schemas.microsoft.com/office/word/2006/wordml" xmlns:wps="http://schemas.microsoft.com/office/word/2010/wordprocessingShape" mc:Ignorable="w14 wp14">
+<w:footnotes xmlns:wpc="http://schemas.microsoft.com/office/word/2010/wordprocessingCanvas" xmlns:cx="http://schemas.microsoft.com/office/drawing/2014/chartex" xmlns:cx1="http://schemas.microsoft.com/office/drawing/2015/9/8/chartex" xmlns:cx2="http://schemas.microsoft.com/office/drawing/2015/10/21/chartex" xmlns:cx3="http://schemas.microsoft.com/office/drawing/2016/5/9/chartex" xmlns:cx4="http://schemas.microsoft.com/office/drawing/2016/5/10/chartex" xmlns:cx5="http://schemas.microsoft.com/office/drawing/2016/5/11/chartex" xmlns:cx6="http://schemas.microsoft.com/office/drawing/2016/5/12/chartex" xmlns:cx7="http://schemas.microsoft.com/office/drawing/2016/5/13/chartex" xmlns:cx8="http://schemas.microsoft.com/office/drawing/2016/5/14/chartex" xmlns:mc="http://schemas.openxmlformats.org/markup-compatibility/2006" xmlns:aink="http://schemas.microsoft.com/office/drawing/2016/ink" xmlns:am3d="http://schemas.microsoft.com/office/drawing/2017/model3d" xmlns:o="urn:schemas-microsoft-com:office:office" xmlns:r="http://schemas.openxmlformats.org/officeDocument/2006/relationships" xmlns:m="http://schemas.openxmlformats.org/officeDocument/2006/math" xmlns:v="urn:schemas-microsoft-com:vml" xmlns:wp14="http://schemas.microsoft.com/office/word/2010/wordprocessingDrawing" xmlns:wp="http://schemas.openxmlformats.org/drawingml/2006/wordprocessingDrawing" xmlns:w10="urn:schemas-microsoft-com:office:word" xmlns:w="http://schemas.openxmlformats.org/wordprocessingml/2006/main" xmlns:w14="http://schemas.microsoft.com/office/word/2010/wordml" xmlns:w15="http://schemas.microsoft.com/office/word/2012/wordml" xmlns:w16cex="http://schemas.microsoft.com/office/word/2018/wordml/cex" xmlns:w16cid="http://schemas.microsoft.com/office/word/2016/wordml/cid" xmlns:w16="http://schemas.microsoft.com/office/word/2018/wordml" xmlns:w16sdtdh="http://schemas.microsoft.com/office/word/2020/wordml/sdtdatahash" xmlns:w16se="http://schemas.microsoft.com/office/word/2015/wordml/symex" xmlns:wpg="http://schemas.microsoft.com/office/word/2010/wordprocessingGroup" xmlns:wpi="http://schemas.microsoft.com/office/word/2010/wordprocessingInk" xmlns:wne="http://schemas.microsoft.com/office/word/2006/wordml" xmlns:wps="http://schemas.microsoft.com/office/word/2010/wordprocessingShape" mc:Ignorable="w14 w15 w16se w16cid w16 w16cex w16sdtdh wp14">
   <w:footnote w:type="separator" w:id="-1">
     <w:p>
       <w:pPr>
@@ -666,7 +569,7 @@
 </file>
 
 <file path=word/styles.xml><?xml version="1.0" encoding="utf-8"?>
-<w:styles xmlns:mc="http://schemas.openxmlformats.org/markup-compatibility/2006" xmlns:r="http://schemas.openxmlformats.org/officeDocument/2006/relationships" xmlns:w="http://schemas.openxmlformats.org/wordprocessingml/2006/main" xmlns:w14="http://schemas.microsoft.com/office/word/2010/wordml" mc:Ignorable="w14">
+<w:styles xmlns:mc="http://schemas.openxmlformats.org/markup-compatibility/2006" xmlns:r="http://schemas.openxmlformats.org/officeDocument/2006/relationships" xmlns:w="http://schemas.openxmlformats.org/wordprocessingml/2006/main" xmlns:w14="http://schemas.microsoft.com/office/word/2010/wordml" xmlns:w15="http://schemas.microsoft.com/office/word/2012/wordml" xmlns:w16cex="http://schemas.microsoft.com/office/word/2018/wordml/cex" xmlns:w16cid="http://schemas.microsoft.com/office/word/2016/wordml/cid" xmlns:w16="http://schemas.microsoft.com/office/word/2018/wordml" xmlns:w16sdtdh="http://schemas.microsoft.com/office/word/2020/wordml/sdtdatahash" xmlns:w16se="http://schemas.microsoft.com/office/word/2015/wordml/symex" mc:Ignorable="w14 w15 w16se w16cid w16 w16cex w16sdtdh">
   <w:docDefaults>
     <w:rPrDefault>
       <w:rPr>
@@ -682,155 +585,395 @@
       </w:pPr>
     </w:pPrDefault>
   </w:docDefaults>
-  <w:latentStyles w:defLockedState="0" w:defUIPriority="99" w:defSemiHidden="1" w:defUnhideWhenUsed="1" w:defQFormat="0" w:count="267">
-    <w:lsdException w:name="Normal" w:semiHidden="0" w:uiPriority="0" w:unhideWhenUsed="0" w:qFormat="1"/>
-    <w:lsdException w:name="heading 1" w:semiHidden="0" w:uiPriority="9" w:unhideWhenUsed="0" w:qFormat="1"/>
-    <w:lsdException w:name="heading 2" w:uiPriority="9" w:qFormat="1"/>
-    <w:lsdException w:name="heading 3" w:uiPriority="9" w:qFormat="1"/>
-    <w:lsdException w:name="heading 4" w:uiPriority="9" w:qFormat="1"/>
-    <w:lsdException w:name="heading 5" w:uiPriority="9" w:qFormat="1"/>
-    <w:lsdException w:name="heading 6" w:uiPriority="9" w:qFormat="1"/>
-    <w:lsdException w:name="heading 7" w:uiPriority="9" w:qFormat="1"/>
-    <w:lsdException w:name="heading 8" w:uiPriority="9" w:qFormat="1"/>
-    <w:lsdException w:name="heading 9" w:uiPriority="9" w:qFormat="1"/>
-    <w:lsdException w:name="toc 1" w:uiPriority="39"/>
-    <w:lsdException w:name="toc 2" w:uiPriority="39"/>
-    <w:lsdException w:name="toc 3" w:uiPriority="39"/>
-    <w:lsdException w:name="toc 4" w:uiPriority="39"/>
-    <w:lsdException w:name="toc 5" w:uiPriority="39"/>
-    <w:lsdException w:name="toc 6" w:uiPriority="39"/>
-    <w:lsdException w:name="toc 7" w:uiPriority="39"/>
-    <w:lsdException w:name="toc 8" w:uiPriority="39"/>
-    <w:lsdException w:name="toc 9" w:uiPriority="39"/>
-    <w:lsdException w:name="caption" w:uiPriority="35" w:qFormat="1"/>
-    <w:lsdException w:name="Title" w:semiHidden="0" w:uiPriority="10" w:unhideWhenUsed="0" w:qFormat="1"/>
-    <w:lsdException w:name="Default Paragraph Font" w:uiPriority="1"/>
-    <w:lsdException w:name="Subtitle" w:semiHidden="0" w:uiPriority="11" w:unhideWhenUsed="0" w:qFormat="1"/>
-    <w:lsdException w:name="Strong" w:semiHidden="0" w:uiPriority="22" w:unhideWhenUsed="0" w:qFormat="1"/>
-    <w:lsdException w:name="Emphasis" w:semiHidden="0" w:uiPriority="20" w:unhideWhenUsed="0" w:qFormat="1"/>
-    <w:lsdException w:name="Table Grid" w:semiHidden="0" w:uiPriority="59" w:unhideWhenUsed="0"/>
-    <w:lsdException w:name="Placeholder Text" w:unhideWhenUsed="0"/>
-    <w:lsdException w:name="No Spacing" w:semiHidden="0" w:uiPriority="1" w:unhideWhenUsed="0" w:qFormat="1"/>
-    <w:lsdException w:name="Light Shading" w:semiHidden="0" w:uiPriority="60" w:unhideWhenUsed="0"/>
-    <w:lsdException w:name="Light List" w:semiHidden="0" w:uiPriority="61" w:unhideWhenUsed="0"/>
-    <w:lsdException w:name="Light Grid" w:semiHidden="0" w:uiPriority="62" w:unhideWhenUsed="0"/>
-    <w:lsdException w:name="Medium Shading 1" w:semiHidden="0" w:uiPriority="63" w:unhideWhenUsed="0"/>
-    <w:lsdException w:name="Medium Shading 2" w:semiHidden="0" w:uiPriority="64" w:unhideWhenUsed="0"/>
-    <w:lsdException w:name="Medium List 1" w:semiHidden="0" w:uiPriority="65" w:unhideWhenUsed="0"/>
-    <w:lsdException w:name="Medium List 2" w:semiHidden="0" w:uiPriority="66" w:unhideWhenUsed="0"/>
-    <w:lsdException w:name="Medium Grid 1" w:semiHidden="0" w:uiPriority="67" w:unhideWhenUsed="0"/>
-    <w:lsdException w:name="Medium Grid 2" w:semiHidden="0" w:uiPriority="68" w:unhideWhenUsed="0"/>
-    <w:lsdException w:name="Medium Grid 3" w:semiHidden="0" w:uiPriority="69" w:unhideWhenUsed="0"/>
-    <w:lsdException w:name="Dark List" w:semiHidden="0" w:uiPriority="70" w:unhideWhenUsed="0"/>
-    <w:lsdException w:name="Colorful Shading" w:semiHidden="0" w:uiPriority="71" w:unhideWhenUsed="0"/>
-    <w:lsdException w:name="Colorful List" w:semiHidden="0" w:uiPriority="72" w:unhideWhenUsed="0"/>
-    <w:lsdException w:name="Colorful Grid" w:semiHidden="0" w:uiPriority="73" w:unhideWhenUsed="0"/>
-    <w:lsdException w:name="Light Shading Accent 1" w:semiHidden="0" w:uiPriority="60" w:unhideWhenUsed="0"/>
-    <w:lsdException w:name="Light List Accent 1" w:semiHidden="0" w:uiPriority="61" w:unhideWhenUsed="0"/>
-    <w:lsdException w:name="Light Grid Accent 1" w:semiHidden="0" w:uiPriority="62" w:unhideWhenUsed="0"/>
-    <w:lsdException w:name="Medium Shading 1 Accent 1" w:semiHidden="0" w:uiPriority="63" w:unhideWhenUsed="0"/>
-    <w:lsdException w:name="Medium Shading 2 Accent 1" w:semiHidden="0" w:uiPriority="64" w:unhideWhenUsed="0"/>
-    <w:lsdException w:name="Medium List 1 Accent 1" w:semiHidden="0" w:uiPriority="65" w:unhideWhenUsed="0"/>
-    <w:lsdException w:name="Revision" w:unhideWhenUsed="0"/>
-    <w:lsdException w:name="List Paragraph" w:semiHidden="0" w:uiPriority="34" w:unhideWhenUsed="0" w:qFormat="1"/>
-    <w:lsdException w:name="Quote" w:semiHidden="0" w:uiPriority="29" w:unhideWhenUsed="0" w:qFormat="1"/>
-    <w:lsdException w:name="Intense Quote" w:semiHidden="0" w:uiPriority="30" w:unhideWhenUsed="0" w:qFormat="1"/>
-    <w:lsdException w:name="Medium List 2 Accent 1" w:semiHidden="0" w:uiPriority="66" w:unhideWhenUsed="0"/>
-    <w:lsdException w:name="Medium Grid 1 Accent 1" w:semiHidden="0" w:uiPriority="67" w:unhideWhenUsed="0"/>
-    <w:lsdException w:name="Medium Grid 2 Accent 1" w:semiHidden="0" w:uiPriority="68" w:unhideWhenUsed="0"/>
-    <w:lsdException w:name="Medium Grid 3 Accent 1" w:semiHidden="0" w:uiPriority="69" w:unhideWhenUsed="0"/>
-    <w:lsdException w:name="Dark List Accent 1" w:semiHidden="0" w:uiPriority="70" w:unhideWhenUsed="0"/>
-    <w:lsdException w:name="Colorful Shading Accent 1" w:semiHidden="0" w:uiPriority="71" w:unhideWhenUsed="0"/>
-    <w:lsdException w:name="Colorful List Accent 1" w:semiHidden="0" w:uiPriority="72" w:unhideWhenUsed="0"/>
-    <w:lsdException w:name="Colorful Grid Accent 1" w:semiHidden="0" w:uiPriority="73" w:unhideWhenUsed="0"/>
-    <w:lsdException w:name="Light Shading Accent 2" w:semiHidden="0" w:uiPriority="60" w:unhideWhenUsed="0"/>
-    <w:lsdException w:name="Light List Accent 2" w:semiHidden="0" w:uiPriority="61" w:unhideWhenUsed="0"/>
-    <w:lsdException w:name="Light Grid Accent 2" w:semiHidden="0" w:uiPriority="62" w:unhideWhenUsed="0"/>
-    <w:lsdException w:name="Medium Shading 1 Accent 2" w:semiHidden="0" w:uiPriority="63" w:unhideWhenUsed="0"/>
-    <w:lsdException w:name="Medium Shading 2 Accent 2" w:semiHidden="0" w:uiPriority="64" w:unhideWhenUsed="0"/>
-    <w:lsdException w:name="Medium List 1 Accent 2" w:semiHidden="0" w:uiPriority="65" w:unhideWhenUsed="0"/>
-    <w:lsdException w:name="Medium List 2 Accent 2" w:semiHidden="0" w:uiPriority="66" w:unhideWhenUsed="0"/>
-    <w:lsdException w:name="Medium Grid 1 Accent 2" w:semiHidden="0" w:uiPriority="67" w:unhideWhenUsed="0"/>
-    <w:lsdException w:name="Medium Grid 2 Accent 2" w:semiHidden="0" w:uiPriority="68" w:unhideWhenUsed="0"/>
-    <w:lsdException w:name="Medium Grid 3 Accent 2" w:semiHidden="0" w:uiPriority="69" w:unhideWhenUsed="0"/>
-    <w:lsdException w:name="Dark List Accent 2" w:semiHidden="0" w:uiPriority="70" w:unhideWhenUsed="0"/>
-    <w:lsdException w:name="Colorful Shading Accent 2" w:semiHidden="0" w:uiPriority="71" w:unhideWhenUsed="0"/>
-    <w:lsdException w:name="Colorful List Accent 2" w:semiHidden="0" w:uiPriority="72" w:unhideWhenUsed="0"/>
-    <w:lsdException w:name="Colorful Grid Accent 2" w:semiHidden="0" w:uiPriority="73" w:unhideWhenUsed="0"/>
-    <w:lsdException w:name="Light Shading Accent 3" w:semiHidden="0" w:uiPriority="60" w:unhideWhenUsed="0"/>
-    <w:lsdException w:name="Light List Accent 3" w:semiHidden="0" w:uiPriority="61" w:unhideWhenUsed="0"/>
-    <w:lsdException w:name="Light Grid Accent 3" w:semiHidden="0" w:uiPriority="62" w:unhideWhenUsed="0"/>
-    <w:lsdException w:name="Medium Shading 1 Accent 3" w:semiHidden="0" w:uiPriority="63" w:unhideWhenUsed="0"/>
-    <w:lsdException w:name="Medium Shading 2 Accent 3" w:semiHidden="0" w:uiPriority="64" w:unhideWhenUsed="0"/>
-    <w:lsdException w:name="Medium List 1 Accent 3" w:semiHidden="0" w:uiPriority="65" w:unhideWhenUsed="0"/>
-    <w:lsdException w:name="Medium List 2 Accent 3" w:semiHidden="0" w:uiPriority="66" w:unhideWhenUsed="0"/>
-    <w:lsdException w:name="Medium Grid 1 Accent 3" w:semiHidden="0" w:uiPriority="67" w:unhideWhenUsed="0"/>
-    <w:lsdException w:name="Medium Grid 2 Accent 3" w:semiHidden="0" w:uiPriority="68" w:unhideWhenUsed="0"/>
-    <w:lsdException w:name="Medium Grid 3 Accent 3" w:semiHidden="0" w:uiPriority="69" w:unhideWhenUsed="0"/>
-    <w:lsdException w:name="Dark List Accent 3" w:semiHidden="0" w:uiPriority="70" w:unhideWhenUsed="0"/>
-    <w:lsdException w:name="Colorful Shading Accent 3" w:semiHidden="0" w:uiPriority="71" w:unhideWhenUsed="0"/>
-    <w:lsdException w:name="Colorful List Accent 3" w:semiHidden="0" w:uiPriority="72" w:unhideWhenUsed="0"/>
-    <w:lsdException w:name="Colorful Grid Accent 3" w:semiHidden="0" w:uiPriority="73" w:unhideWhenUsed="0"/>
-    <w:lsdException w:name="Light Shading Accent 4" w:semiHidden="0" w:uiPriority="60" w:unhideWhenUsed="0"/>
-    <w:lsdException w:name="Light List Accent 4" w:semiHidden="0" w:uiPriority="61" w:unhideWhenUsed="0"/>
-    <w:lsdException w:name="Light Grid Accent 4" w:semiHidden="0" w:uiPriority="62" w:unhideWhenUsed="0"/>
-    <w:lsdException w:name="Medium Shading 1 Accent 4" w:semiHidden="0" w:uiPriority="63" w:unhideWhenUsed="0"/>
-    <w:lsdException w:name="Medium Shading 2 Accent 4" w:semiHidden="0" w:uiPriority="64" w:unhideWhenUsed="0"/>
-    <w:lsdException w:name="Medium List 1 Accent 4" w:semiHidden="0" w:uiPriority="65" w:unhideWhenUsed="0"/>
-    <w:lsdException w:name="Medium List 2 Accent 4" w:semiHidden="0" w:uiPriority="66" w:unhideWhenUsed="0"/>
-    <w:lsdException w:name="Medium Grid 1 Accent 4" w:semiHidden="0" w:uiPriority="67" w:unhideWhenUsed="0"/>
-    <w:lsdException w:name="Medium Grid 2 Accent 4" w:semiHidden="0" w:uiPriority="68" w:unhideWhenUsed="0"/>
-    <w:lsdException w:name="Medium Grid 3 Accent 4" w:semiHidden="0" w:uiPriority="69" w:unhideWhenUsed="0"/>
-    <w:lsdException w:name="Dark List Accent 4" w:semiHidden="0" w:uiPriority="70" w:unhideWhenUsed="0"/>
-    <w:lsdException w:name="Colorful Shading Accent 4" w:semiHidden="0" w:uiPriority="71" w:unhideWhenUsed="0"/>
-    <w:lsdException w:name="Colorful List Accent 4" w:semiHidden="0" w:uiPriority="72" w:unhideWhenUsed="0"/>
-    <w:lsdException w:name="Colorful Grid Accent 4" w:semiHidden="0" w:uiPriority="73" w:unhideWhenUsed="0"/>
-    <w:lsdException w:name="Light Shading Accent 5" w:semiHidden="0" w:uiPriority="60" w:unhideWhenUsed="0"/>
-    <w:lsdException w:name="Light List Accent 5" w:semiHidden="0" w:uiPriority="61" w:unhideWhenUsed="0"/>
-    <w:lsdException w:name="Light Grid Accent 5" w:semiHidden="0" w:uiPriority="62" w:unhideWhenUsed="0"/>
-    <w:lsdException w:name="Medium Shading 1 Accent 5" w:semiHidden="0" w:uiPriority="63" w:unhideWhenUsed="0"/>
-    <w:lsdException w:name="Medium Shading 2 Accent 5" w:semiHidden="0" w:uiPriority="64" w:unhideWhenUsed="0"/>
-    <w:lsdException w:name="Medium List 1 Accent 5" w:semiHidden="0" w:uiPriority="65" w:unhideWhenUsed="0"/>
-    <w:lsdException w:name="Medium List 2 Accent 5" w:semiHidden="0" w:uiPriority="66" w:unhideWhenUsed="0"/>
-    <w:lsdException w:name="Medium Grid 1 Accent 5" w:semiHidden="0" w:uiPriority="67" w:unhideWhenUsed="0"/>
-    <w:lsdException w:name="Medium Grid 2 Accent 5" w:semiHidden="0" w:uiPriority="68" w:unhideWhenUsed="0"/>
-    <w:lsdException w:name="Medium Grid 3 Accent 5" w:semiHidden="0" w:uiPriority="69" w:unhideWhenUsed="0"/>
-    <w:lsdException w:name="Dark List Accent 5" w:semiHidden="0" w:uiPriority="70" w:unhideWhenUsed="0"/>
-    <w:lsdException w:name="Colorful Shading Accent 5" w:semiHidden="0" w:uiPriority="71" w:unhideWhenUsed="0"/>
-    <w:lsdException w:name="Colorful List Accent 5" w:semiHidden="0" w:uiPriority="72" w:unhideWhenUsed="0"/>
-    <w:lsdException w:name="Colorful Grid Accent 5" w:semiHidden="0" w:uiPriority="73" w:unhideWhenUsed="0"/>
-    <w:lsdException w:name="Light Shading Accent 6" w:semiHidden="0" w:uiPriority="60" w:unhideWhenUsed="0"/>
-    <w:lsdException w:name="Light List Accent 6" w:semiHidden="0" w:uiPriority="61" w:unhideWhenUsed="0"/>
-    <w:lsdException w:name="Light Grid Accent 6" w:semiHidden="0" w:uiPriority="62" w:unhideWhenUsed="0"/>
-    <w:lsdException w:name="Medium Shading 1 Accent 6" w:semiHidden="0" w:uiPriority="63" w:unhideWhenUsed="0"/>
-    <w:lsdException w:name="Medium Shading 2 Accent 6" w:semiHidden="0" w:uiPriority="64" w:unhideWhenUsed="0"/>
-    <w:lsdException w:name="Medium List 1 Accent 6" w:semiHidden="0" w:uiPriority="65" w:unhideWhenUsed="0"/>
-    <w:lsdException w:name="Medium List 2 Accent 6" w:semiHidden="0" w:uiPriority="66" w:unhideWhenUsed="0"/>
-    <w:lsdException w:name="Medium Grid 1 Accent 6" w:semiHidden="0" w:uiPriority="67" w:unhideWhenUsed="0"/>
-    <w:lsdException w:name="Medium Grid 2 Accent 6" w:semiHidden="0" w:uiPriority="68" w:unhideWhenUsed="0"/>
-    <w:lsdException w:name="Medium Grid 3 Accent 6" w:semiHidden="0" w:uiPriority="69" w:unhideWhenUsed="0"/>
-    <w:lsdException w:name="Dark List Accent 6" w:semiHidden="0" w:uiPriority="70" w:unhideWhenUsed="0"/>
-    <w:lsdException w:name="Colorful Shading Accent 6" w:semiHidden="0" w:uiPriority="71" w:unhideWhenUsed="0"/>
-    <w:lsdException w:name="Colorful List Accent 6" w:semiHidden="0" w:uiPriority="72" w:unhideWhenUsed="0"/>
-    <w:lsdException w:name="Colorful Grid Accent 6" w:semiHidden="0" w:uiPriority="73" w:unhideWhenUsed="0"/>
-    <w:lsdException w:name="Subtle Emphasis" w:semiHidden="0" w:uiPriority="19" w:unhideWhenUsed="0" w:qFormat="1"/>
-    <w:lsdException w:name="Intense Emphasis" w:semiHidden="0" w:uiPriority="21" w:unhideWhenUsed="0" w:qFormat="1"/>
-    <w:lsdException w:name="Subtle Reference" w:semiHidden="0" w:uiPriority="31" w:unhideWhenUsed="0" w:qFormat="1"/>
-    <w:lsdException w:name="Intense Reference" w:semiHidden="0" w:uiPriority="32" w:unhideWhenUsed="0" w:qFormat="1"/>
-    <w:lsdException w:name="Book Title" w:semiHidden="0" w:uiPriority="33" w:unhideWhenUsed="0" w:qFormat="1"/>
-    <w:lsdException w:name="Bibliography" w:uiPriority="37"/>
-    <w:lsdException w:name="TOC Heading" w:uiPriority="39" w:qFormat="1"/>
+  <w:latentStyles w:defLockedState="0" w:defUIPriority="99" w:defSemiHidden="0" w:defUnhideWhenUsed="0" w:defQFormat="0" w:count="376">
+    <w:lsdException w:name="Normal" w:uiPriority="0" w:qFormat="1"/>
+    <w:lsdException w:name="heading 1" w:uiPriority="9" w:qFormat="1"/>
+    <w:lsdException w:name="heading 2" w:semiHidden="1" w:uiPriority="9" w:unhideWhenUsed="1" w:qFormat="1"/>
+    <w:lsdException w:name="heading 3" w:semiHidden="1" w:uiPriority="9" w:unhideWhenUsed="1" w:qFormat="1"/>
+    <w:lsdException w:name="heading 4" w:semiHidden="1" w:uiPriority="9" w:unhideWhenUsed="1" w:qFormat="1"/>
+    <w:lsdException w:name="heading 5" w:semiHidden="1" w:uiPriority="9" w:unhideWhenUsed="1" w:qFormat="1"/>
+    <w:lsdException w:name="heading 6" w:semiHidden="1" w:uiPriority="9" w:unhideWhenUsed="1" w:qFormat="1"/>
+    <w:lsdException w:name="heading 7" w:semiHidden="1" w:uiPriority="9" w:unhideWhenUsed="1" w:qFormat="1"/>
+    <w:lsdException w:name="heading 8" w:semiHidden="1" w:uiPriority="9" w:unhideWhenUsed="1" w:qFormat="1"/>
+    <w:lsdException w:name="heading 9" w:semiHidden="1" w:uiPriority="9" w:unhideWhenUsed="1" w:qFormat="1"/>
+    <w:lsdException w:name="index 1" w:semiHidden="1" w:unhideWhenUsed="1"/>
+    <w:lsdException w:name="index 2" w:semiHidden="1" w:unhideWhenUsed="1"/>
+    <w:lsdException w:name="index 3" w:semiHidden="1" w:unhideWhenUsed="1"/>
+    <w:lsdException w:name="index 4" w:semiHidden="1" w:unhideWhenUsed="1"/>
+    <w:lsdException w:name="index 5" w:semiHidden="1" w:unhideWhenUsed="1"/>
+    <w:lsdException w:name="index 6" w:semiHidden="1" w:unhideWhenUsed="1"/>
+    <w:lsdException w:name="index 7" w:semiHidden="1" w:unhideWhenUsed="1"/>
+    <w:lsdException w:name="index 8" w:semiHidden="1" w:unhideWhenUsed="1"/>
+    <w:lsdException w:name="index 9" w:semiHidden="1" w:unhideWhenUsed="1"/>
+    <w:lsdException w:name="toc 1" w:semiHidden="1" w:uiPriority="39" w:unhideWhenUsed="1"/>
+    <w:lsdException w:name="toc 2" w:semiHidden="1" w:uiPriority="39" w:unhideWhenUsed="1"/>
+    <w:lsdException w:name="toc 3" w:semiHidden="1" w:uiPriority="39" w:unhideWhenUsed="1"/>
+    <w:lsdException w:name="toc 4" w:semiHidden="1" w:uiPriority="39" w:unhideWhenUsed="1"/>
+    <w:lsdException w:name="toc 5" w:semiHidden="1" w:uiPriority="39" w:unhideWhenUsed="1"/>
+    <w:lsdException w:name="toc 6" w:semiHidden="1" w:uiPriority="39" w:unhideWhenUsed="1"/>
+    <w:lsdException w:name="toc 7" w:semiHidden="1" w:uiPriority="39" w:unhideWhenUsed="1"/>
+    <w:lsdException w:name="toc 8" w:semiHidden="1" w:uiPriority="39" w:unhideWhenUsed="1"/>
+    <w:lsdException w:name="toc 9" w:semiHidden="1" w:uiPriority="39" w:unhideWhenUsed="1"/>
+    <w:lsdException w:name="Normal Indent" w:semiHidden="1" w:unhideWhenUsed="1"/>
+    <w:lsdException w:name="footnote text" w:semiHidden="1" w:unhideWhenUsed="1"/>
+    <w:lsdException w:name="annotation text" w:semiHidden="1" w:unhideWhenUsed="1"/>
+    <w:lsdException w:name="header" w:semiHidden="1" w:unhideWhenUsed="1"/>
+    <w:lsdException w:name="footer" w:semiHidden="1" w:unhideWhenUsed="1"/>
+    <w:lsdException w:name="index heading" w:semiHidden="1" w:unhideWhenUsed="1"/>
+    <w:lsdException w:name="caption" w:semiHidden="1" w:uiPriority="35" w:unhideWhenUsed="1" w:qFormat="1"/>
+    <w:lsdException w:name="table of figures" w:semiHidden="1" w:unhideWhenUsed="1"/>
+    <w:lsdException w:name="envelope address" w:semiHidden="1" w:unhideWhenUsed="1"/>
+    <w:lsdException w:name="envelope return" w:semiHidden="1" w:unhideWhenUsed="1"/>
+    <w:lsdException w:name="footnote reference" w:semiHidden="1" w:unhideWhenUsed="1"/>
+    <w:lsdException w:name="annotation reference" w:semiHidden="1" w:unhideWhenUsed="1"/>
+    <w:lsdException w:name="line number" w:semiHidden="1" w:unhideWhenUsed="1"/>
+    <w:lsdException w:name="page number" w:semiHidden="1" w:unhideWhenUsed="1"/>
+    <w:lsdException w:name="endnote reference" w:semiHidden="1" w:unhideWhenUsed="1"/>
+    <w:lsdException w:name="endnote text" w:semiHidden="1" w:unhideWhenUsed="1"/>
+    <w:lsdException w:name="table of authorities" w:semiHidden="1" w:unhideWhenUsed="1"/>
+    <w:lsdException w:name="macro" w:semiHidden="1" w:unhideWhenUsed="1"/>
+    <w:lsdException w:name="toa heading" w:semiHidden="1" w:unhideWhenUsed="1"/>
+    <w:lsdException w:name="List" w:semiHidden="1" w:unhideWhenUsed="1"/>
+    <w:lsdException w:name="List Bullet" w:semiHidden="1" w:unhideWhenUsed="1"/>
+    <w:lsdException w:name="List Number" w:semiHidden="1" w:unhideWhenUsed="1"/>
+    <w:lsdException w:name="List 2" w:semiHidden="1" w:unhideWhenUsed="1"/>
+    <w:lsdException w:name="List 3" w:semiHidden="1" w:unhideWhenUsed="1"/>
+    <w:lsdException w:name="List 4" w:semiHidden="1" w:unhideWhenUsed="1"/>
+    <w:lsdException w:name="List 5" w:semiHidden="1" w:unhideWhenUsed="1"/>
+    <w:lsdException w:name="List Bullet 2" w:semiHidden="1" w:unhideWhenUsed="1"/>
+    <w:lsdException w:name="List Bullet 3" w:semiHidden="1" w:unhideWhenUsed="1"/>
+    <w:lsdException w:name="List Bullet 4" w:semiHidden="1" w:unhideWhenUsed="1"/>
+    <w:lsdException w:name="List Bullet 5" w:semiHidden="1" w:unhideWhenUsed="1"/>
+    <w:lsdException w:name="List Number 2" w:semiHidden="1" w:unhideWhenUsed="1"/>
+    <w:lsdException w:name="List Number 3" w:semiHidden="1" w:unhideWhenUsed="1"/>
+    <w:lsdException w:name="List Number 4" w:semiHidden="1" w:unhideWhenUsed="1"/>
+    <w:lsdException w:name="List Number 5" w:semiHidden="1" w:unhideWhenUsed="1"/>
+    <w:lsdException w:name="Title" w:uiPriority="10" w:qFormat="1"/>
+    <w:lsdException w:name="Closing" w:semiHidden="1" w:unhideWhenUsed="1"/>
+    <w:lsdException w:name="Signature" w:semiHidden="1" w:unhideWhenUsed="1"/>
+    <w:lsdException w:name="Default Paragraph Font" w:semiHidden="1" w:uiPriority="1" w:unhideWhenUsed="1"/>
+    <w:lsdException w:name="Body Text" w:semiHidden="1" w:unhideWhenUsed="1"/>
+    <w:lsdException w:name="Body Text Indent" w:semiHidden="1" w:unhideWhenUsed="1"/>
+    <w:lsdException w:name="List Continue" w:semiHidden="1" w:unhideWhenUsed="1"/>
+    <w:lsdException w:name="List Continue 2" w:semiHidden="1" w:unhideWhenUsed="1"/>
+    <w:lsdException w:name="List Continue 3" w:semiHidden="1" w:unhideWhenUsed="1"/>
+    <w:lsdException w:name="List Continue 4" w:semiHidden="1" w:unhideWhenUsed="1"/>
+    <w:lsdException w:name="List Continue 5" w:semiHidden="1" w:unhideWhenUsed="1"/>
+    <w:lsdException w:name="Message Header" w:semiHidden="1" w:unhideWhenUsed="1"/>
+    <w:lsdException w:name="Subtitle" w:uiPriority="11" w:qFormat="1"/>
+    <w:lsdException w:name="Salutation" w:semiHidden="1" w:unhideWhenUsed="1"/>
+    <w:lsdException w:name="Date" w:semiHidden="1" w:unhideWhenUsed="1"/>
+    <w:lsdException w:name="Body Text First Indent" w:semiHidden="1" w:unhideWhenUsed="1"/>
+    <w:lsdException w:name="Body Text First Indent 2" w:semiHidden="1" w:unhideWhenUsed="1"/>
+    <w:lsdException w:name="Note Heading" w:semiHidden="1" w:unhideWhenUsed="1"/>
+    <w:lsdException w:name="Body Text 2" w:semiHidden="1" w:unhideWhenUsed="1"/>
+    <w:lsdException w:name="Body Text 3" w:semiHidden="1" w:unhideWhenUsed="1"/>
+    <w:lsdException w:name="Body Text Indent 2" w:semiHidden="1" w:unhideWhenUsed="1"/>
+    <w:lsdException w:name="Body Text Indent 3" w:semiHidden="1" w:unhideWhenUsed="1"/>
+    <w:lsdException w:name="Block Text" w:semiHidden="1" w:unhideWhenUsed="1"/>
+    <w:lsdException w:name="Hyperlink" w:semiHidden="1" w:unhideWhenUsed="1"/>
+    <w:lsdException w:name="FollowedHyperlink" w:semiHidden="1" w:unhideWhenUsed="1"/>
+    <w:lsdException w:name="Strong" w:uiPriority="22" w:qFormat="1"/>
+    <w:lsdException w:name="Emphasis" w:uiPriority="20" w:qFormat="1"/>
+    <w:lsdException w:name="Document Map" w:semiHidden="1" w:unhideWhenUsed="1"/>
+    <w:lsdException w:name="Plain Text" w:semiHidden="1" w:unhideWhenUsed="1"/>
+    <w:lsdException w:name="E-mail Signature" w:semiHidden="1" w:unhideWhenUsed="1"/>
+    <w:lsdException w:name="HTML Top of Form" w:semiHidden="1" w:unhideWhenUsed="1"/>
+    <w:lsdException w:name="HTML Bottom of Form" w:semiHidden="1" w:unhideWhenUsed="1"/>
+    <w:lsdException w:name="Normal (Web)" w:semiHidden="1" w:unhideWhenUsed="1"/>
+    <w:lsdException w:name="HTML Acronym" w:semiHidden="1" w:unhideWhenUsed="1"/>
+    <w:lsdException w:name="HTML Address" w:semiHidden="1" w:unhideWhenUsed="1"/>
+    <w:lsdException w:name="HTML Cite" w:semiHidden="1" w:unhideWhenUsed="1"/>
+    <w:lsdException w:name="HTML Code" w:semiHidden="1" w:unhideWhenUsed="1"/>
+    <w:lsdException w:name="HTML Definition" w:semiHidden="1" w:unhideWhenUsed="1"/>
+    <w:lsdException w:name="HTML Keyboard" w:semiHidden="1" w:unhideWhenUsed="1"/>
+    <w:lsdException w:name="HTML Preformatted" w:semiHidden="1" w:unhideWhenUsed="1"/>
+    <w:lsdException w:name="HTML Sample" w:semiHidden="1" w:unhideWhenUsed="1"/>
+    <w:lsdException w:name="HTML Typewriter" w:semiHidden="1" w:unhideWhenUsed="1"/>
+    <w:lsdException w:name="HTML Variable" w:semiHidden="1" w:unhideWhenUsed="1"/>
+    <w:lsdException w:name="Normal Table" w:semiHidden="1" w:unhideWhenUsed="1"/>
+    <w:lsdException w:name="annotation subject" w:semiHidden="1" w:unhideWhenUsed="1"/>
+    <w:lsdException w:name="No List" w:semiHidden="1" w:unhideWhenUsed="1"/>
+    <w:lsdException w:name="Outline List 1" w:semiHidden="1" w:unhideWhenUsed="1"/>
+    <w:lsdException w:name="Outline List 2" w:semiHidden="1" w:unhideWhenUsed="1"/>
+    <w:lsdException w:name="Outline List 3" w:semiHidden="1" w:unhideWhenUsed="1"/>
+    <w:lsdException w:name="Table Simple 1" w:semiHidden="1" w:unhideWhenUsed="1"/>
+    <w:lsdException w:name="Table Simple 2" w:semiHidden="1" w:unhideWhenUsed="1"/>
+    <w:lsdException w:name="Table Simple 3" w:semiHidden="1" w:unhideWhenUsed="1"/>
+    <w:lsdException w:name="Table Classic 1" w:semiHidden="1" w:unhideWhenUsed="1"/>
+    <w:lsdException w:name="Table Classic 2" w:semiHidden="1" w:unhideWhenUsed="1"/>
+    <w:lsdException w:name="Table Classic 3" w:semiHidden="1" w:unhideWhenUsed="1"/>
+    <w:lsdException w:name="Table Classic 4" w:semiHidden="1" w:unhideWhenUsed="1"/>
+    <w:lsdException w:name="Table Colorful 1" w:semiHidden="1" w:unhideWhenUsed="1"/>
+    <w:lsdException w:name="Table Colorful 2" w:semiHidden="1" w:unhideWhenUsed="1"/>
+    <w:lsdException w:name="Table Colorful 3" w:semiHidden="1" w:unhideWhenUsed="1"/>
+    <w:lsdException w:name="Table Columns 1" w:semiHidden="1" w:unhideWhenUsed="1"/>
+    <w:lsdException w:name="Table Columns 2" w:semiHidden="1" w:unhideWhenUsed="1"/>
+    <w:lsdException w:name="Table Columns 3" w:semiHidden="1" w:unhideWhenUsed="1"/>
+    <w:lsdException w:name="Table Columns 4" w:semiHidden="1" w:unhideWhenUsed="1"/>
+    <w:lsdException w:name="Table Columns 5" w:semiHidden="1" w:unhideWhenUsed="1"/>
+    <w:lsdException w:name="Table Grid 1" w:semiHidden="1" w:unhideWhenUsed="1"/>
+    <w:lsdException w:name="Table Grid 2" w:semiHidden="1" w:unhideWhenUsed="1"/>
+    <w:lsdException w:name="Table Grid 3" w:semiHidden="1" w:unhideWhenUsed="1"/>
+    <w:lsdException w:name="Table Grid 4" w:semiHidden="1" w:unhideWhenUsed="1"/>
+    <w:lsdException w:name="Table Grid 5" w:semiHidden="1" w:unhideWhenUsed="1"/>
+    <w:lsdException w:name="Table Grid 6" w:semiHidden="1" w:unhideWhenUsed="1"/>
+    <w:lsdException w:name="Table Grid 7" w:semiHidden="1" w:unhideWhenUsed="1"/>
+    <w:lsdException w:name="Table Grid 8" w:semiHidden="1" w:unhideWhenUsed="1"/>
+    <w:lsdException w:name="Table List 1" w:semiHidden="1" w:unhideWhenUsed="1"/>
+    <w:lsdException w:name="Table List 2" w:semiHidden="1" w:unhideWhenUsed="1"/>
+    <w:lsdException w:name="Table List 3" w:semiHidden="1" w:unhideWhenUsed="1"/>
+    <w:lsdException w:name="Table List 4" w:semiHidden="1" w:unhideWhenUsed="1"/>
+    <w:lsdException w:name="Table List 5" w:semiHidden="1" w:unhideWhenUsed="1"/>
+    <w:lsdException w:name="Table List 6" w:semiHidden="1" w:unhideWhenUsed="1"/>
+    <w:lsdException w:name="Table List 7" w:semiHidden="1" w:unhideWhenUsed="1"/>
+    <w:lsdException w:name="Table List 8" w:semiHidden="1" w:unhideWhenUsed="1"/>
+    <w:lsdException w:name="Table 3D effects 1" w:semiHidden="1" w:unhideWhenUsed="1"/>
+    <w:lsdException w:name="Table 3D effects 2" w:semiHidden="1" w:unhideWhenUsed="1"/>
+    <w:lsdException w:name="Table 3D effects 3" w:semiHidden="1" w:unhideWhenUsed="1"/>
+    <w:lsdException w:name="Table Contemporary" w:semiHidden="1" w:unhideWhenUsed="1"/>
+    <w:lsdException w:name="Table Elegant" w:semiHidden="1" w:unhideWhenUsed="1"/>
+    <w:lsdException w:name="Table Professional" w:semiHidden="1" w:unhideWhenUsed="1"/>
+    <w:lsdException w:name="Table Subtle 1" w:semiHidden="1" w:unhideWhenUsed="1"/>
+    <w:lsdException w:name="Table Subtle 2" w:semiHidden="1" w:unhideWhenUsed="1"/>
+    <w:lsdException w:name="Table Web 1" w:semiHidden="1" w:unhideWhenUsed="1"/>
+    <w:lsdException w:name="Table Web 2" w:semiHidden="1" w:unhideWhenUsed="1"/>
+    <w:lsdException w:name="Table Web 3" w:semiHidden="1" w:unhideWhenUsed="1"/>
+    <w:lsdException w:name="Balloon Text" w:semiHidden="1" w:unhideWhenUsed="1"/>
+    <w:lsdException w:name="Table Grid" w:semiHidden="1" w:uiPriority="59" w:unhideWhenUsed="1"/>
+    <w:lsdException w:name="Table Theme" w:semiHidden="1" w:unhideWhenUsed="1"/>
+    <w:lsdException w:name="Placeholder Text" w:semiHidden="1"/>
+    <w:lsdException w:name="No Spacing" w:uiPriority="1" w:qFormat="1"/>
+    <w:lsdException w:name="Light Shading" w:uiPriority="60"/>
+    <w:lsdException w:name="Light List" w:uiPriority="61"/>
+    <w:lsdException w:name="Light Grid" w:uiPriority="62"/>
+    <w:lsdException w:name="Medium Shading 1" w:uiPriority="63"/>
+    <w:lsdException w:name="Medium Shading 2" w:uiPriority="64"/>
+    <w:lsdException w:name="Medium List 1" w:uiPriority="65"/>
+    <w:lsdException w:name="Medium List 2" w:uiPriority="66"/>
+    <w:lsdException w:name="Medium Grid 1" w:uiPriority="67"/>
+    <w:lsdException w:name="Medium Grid 2" w:uiPriority="68"/>
+    <w:lsdException w:name="Medium Grid 3" w:uiPriority="69"/>
+    <w:lsdException w:name="Dark List" w:uiPriority="70"/>
+    <w:lsdException w:name="Colorful Shading" w:uiPriority="71"/>
+    <w:lsdException w:name="Colorful List" w:uiPriority="72"/>
+    <w:lsdException w:name="Colorful Grid" w:uiPriority="73"/>
+    <w:lsdException w:name="Light Shading Accent 1" w:uiPriority="60"/>
+    <w:lsdException w:name="Light List Accent 1" w:uiPriority="61"/>
+    <w:lsdException w:name="Light Grid Accent 1" w:uiPriority="62"/>
+    <w:lsdException w:name="Medium Shading 1 Accent 1" w:uiPriority="63"/>
+    <w:lsdException w:name="Medium Shading 2 Accent 1" w:uiPriority="64"/>
+    <w:lsdException w:name="Medium List 1 Accent 1" w:uiPriority="65"/>
+    <w:lsdException w:name="Revision" w:semiHidden="1"/>
+    <w:lsdException w:name="List Paragraph" w:uiPriority="34" w:qFormat="1"/>
+    <w:lsdException w:name="Quote" w:uiPriority="29" w:qFormat="1"/>
+    <w:lsdException w:name="Intense Quote" w:uiPriority="30" w:qFormat="1"/>
+    <w:lsdException w:name="Medium List 2 Accent 1" w:uiPriority="66"/>
+    <w:lsdException w:name="Medium Grid 1 Accent 1" w:uiPriority="67"/>
+    <w:lsdException w:name="Medium Grid 2 Accent 1" w:uiPriority="68"/>
+    <w:lsdException w:name="Medium Grid 3 Accent 1" w:uiPriority="69"/>
+    <w:lsdException w:name="Dark List Accent 1" w:uiPriority="70"/>
+    <w:lsdException w:name="Colorful Shading Accent 1" w:uiPriority="71"/>
+    <w:lsdException w:name="Colorful List Accent 1" w:uiPriority="72"/>
+    <w:lsdException w:name="Colorful Grid Accent 1" w:uiPriority="73"/>
+    <w:lsdException w:name="Light Shading Accent 2" w:uiPriority="60"/>
+    <w:lsdException w:name="Light List Accent 2" w:uiPriority="61"/>
+    <w:lsdException w:name="Light Grid Accent 2" w:uiPriority="62"/>
+    <w:lsdException w:name="Medium Shading 1 Accent 2" w:uiPriority="63"/>
+    <w:lsdException w:name="Medium Shading 2 Accent 2" w:uiPriority="64"/>
+    <w:lsdException w:name="Medium List 1 Accent 2" w:uiPriority="65"/>
+    <w:lsdException w:name="Medium List 2 Accent 2" w:uiPriority="66"/>
+    <w:lsdException w:name="Medium Grid 1 Accent 2" w:uiPriority="67"/>
+    <w:lsdException w:name="Medium Grid 2 Accent 2" w:uiPriority="68"/>
+    <w:lsdException w:name="Medium Grid 3 Accent 2" w:uiPriority="69"/>
+    <w:lsdException w:name="Dark List Accent 2" w:uiPriority="70"/>
+    <w:lsdException w:name="Colorful Shading Accent 2" w:uiPriority="71"/>
+    <w:lsdException w:name="Colorful List Accent 2" w:uiPriority="72"/>
+    <w:lsdException w:name="Colorful Grid Accent 2" w:uiPriority="73"/>
+    <w:lsdException w:name="Light Shading Accent 3" w:uiPriority="60"/>
+    <w:lsdException w:name="Light List Accent 3" w:uiPriority="61"/>
+    <w:lsdException w:name="Light Grid Accent 3" w:uiPriority="62"/>
+    <w:lsdException w:name="Medium Shading 1 Accent 3" w:uiPriority="63"/>
+    <w:lsdException w:name="Medium Shading 2 Accent 3" w:uiPriority="64"/>
+    <w:lsdException w:name="Medium List 1 Accent 3" w:uiPriority="65"/>
+    <w:lsdException w:name="Medium List 2 Accent 3" w:uiPriority="66"/>
+    <w:lsdException w:name="Medium Grid 1 Accent 3" w:uiPriority="67"/>
+    <w:lsdException w:name="Medium Grid 2 Accent 3" w:uiPriority="68"/>
+    <w:lsdException w:name="Medium Grid 3 Accent 3" w:uiPriority="69"/>
+    <w:lsdException w:name="Dark List Accent 3" w:uiPriority="70"/>
+    <w:lsdException w:name="Colorful Shading Accent 3" w:uiPriority="71"/>
+    <w:lsdException w:name="Colorful List Accent 3" w:uiPriority="72"/>
+    <w:lsdException w:name="Colorful Grid Accent 3" w:uiPriority="73"/>
+    <w:lsdException w:name="Light Shading Accent 4" w:uiPriority="60"/>
+    <w:lsdException w:name="Light List Accent 4" w:uiPriority="61"/>
+    <w:lsdException w:name="Light Grid Accent 4" w:uiPriority="62"/>
+    <w:lsdException w:name="Medium Shading 1 Accent 4" w:uiPriority="63"/>
+    <w:lsdException w:name="Medium Shading 2 Accent 4" w:uiPriority="64"/>
+    <w:lsdException w:name="Medium List 1 Accent 4" w:uiPriority="65"/>
+    <w:lsdException w:name="Medium List 2 Accent 4" w:uiPriority="66"/>
+    <w:lsdException w:name="Medium Grid 1 Accent 4" w:uiPriority="67"/>
+    <w:lsdException w:name="Medium Grid 2 Accent 4" w:uiPriority="68"/>
+    <w:lsdException w:name="Medium Grid 3 Accent 4" w:uiPriority="69"/>
+    <w:lsdException w:name="Dark List Accent 4" w:uiPriority="70"/>
+    <w:lsdException w:name="Colorful Shading Accent 4" w:uiPriority="71"/>
+    <w:lsdException w:name="Colorful List Accent 4" w:uiPriority="72"/>
+    <w:lsdException w:name="Colorful Grid Accent 4" w:uiPriority="73"/>
+    <w:lsdException w:name="Light Shading Accent 5" w:uiPriority="60"/>
+    <w:lsdException w:name="Light List Accent 5" w:uiPriority="61"/>
+    <w:lsdException w:name="Light Grid Accent 5" w:uiPriority="62"/>
+    <w:lsdException w:name="Medium Shading 1 Accent 5" w:uiPriority="63"/>
+    <w:lsdException w:name="Medium Shading 2 Accent 5" w:uiPriority="64"/>
+    <w:lsdException w:name="Medium List 1 Accent 5" w:uiPriority="65"/>
+    <w:lsdException w:name="Medium List 2 Accent 5" w:uiPriority="66"/>
+    <w:lsdException w:name="Medium Grid 1 Accent 5" w:uiPriority="67"/>
+    <w:lsdException w:name="Medium Grid 2 Accent 5" w:uiPriority="68"/>
+    <w:lsdException w:name="Medium Grid 3 Accent 5" w:uiPriority="69"/>
+    <w:lsdException w:name="Dark List Accent 5" w:uiPriority="70"/>
+    <w:lsdException w:name="Colorful Shading Accent 5" w:uiPriority="71"/>
+    <w:lsdException w:name="Colorful List Accent 5" w:uiPriority="72"/>
+    <w:lsdException w:name="Colorful Grid Accent 5" w:uiPriority="73"/>
+    <w:lsdException w:name="Light Shading Accent 6" w:uiPriority="60"/>
+    <w:lsdException w:name="Light List Accent 6" w:uiPriority="61"/>
+    <w:lsdException w:name="Light Grid Accent 6" w:uiPriority="62"/>
+    <w:lsdException w:name="Medium Shading 1 Accent 6" w:uiPriority="63"/>
+    <w:lsdException w:name="Medium Shading 2 Accent 6" w:uiPriority="64"/>
+    <w:lsdException w:name="Medium List 1 Accent 6" w:uiPriority="65"/>
+    <w:lsdException w:name="Medium List 2 Accent 6" w:uiPriority="66"/>
+    <w:lsdException w:name="Medium Grid 1 Accent 6" w:uiPriority="67"/>
+    <w:lsdException w:name="Medium Grid 2 Accent 6" w:uiPriority="68"/>
+    <w:lsdException w:name="Medium Grid 3 Accent 6" w:uiPriority="69"/>
+    <w:lsdException w:name="Dark List Accent 6" w:uiPriority="70"/>
+    <w:lsdException w:name="Colorful Shading Accent 6" w:uiPriority="71"/>
+    <w:lsdException w:name="Colorful List Accent 6" w:uiPriority="72"/>
+    <w:lsdException w:name="Colorful Grid Accent 6" w:uiPriority="73"/>
+    <w:lsdException w:name="Subtle Emphasis" w:uiPriority="19" w:qFormat="1"/>
+    <w:lsdException w:name="Intense Emphasis" w:uiPriority="21" w:qFormat="1"/>
+    <w:lsdException w:name="Subtle Reference" w:uiPriority="31" w:qFormat="1"/>
+    <w:lsdException w:name="Intense Reference" w:uiPriority="32" w:qFormat="1"/>
+    <w:lsdException w:name="Book Title" w:uiPriority="33" w:qFormat="1"/>
+    <w:lsdException w:name="Bibliography" w:semiHidden="1" w:uiPriority="37" w:unhideWhenUsed="1"/>
+    <w:lsdException w:name="TOC Heading" w:semiHidden="1" w:uiPriority="39" w:unhideWhenUsed="1" w:qFormat="1"/>
+    <w:lsdException w:name="Plain Table 1" w:uiPriority="41"/>
+    <w:lsdException w:name="Plain Table 2" w:uiPriority="42"/>
+    <w:lsdException w:name="Plain Table 3" w:uiPriority="43"/>
+    <w:lsdException w:name="Plain Table 4" w:uiPriority="44"/>
+    <w:lsdException w:name="Plain Table 5" w:uiPriority="45"/>
+    <w:lsdException w:name="Grid Table Light" w:uiPriority="40"/>
+    <w:lsdException w:name="Grid Table 1 Light" w:uiPriority="46"/>
+    <w:lsdException w:name="Grid Table 2" w:uiPriority="47"/>
+    <w:lsdException w:name="Grid Table 3" w:uiPriority="48"/>
+    <w:lsdException w:name="Grid Table 4" w:uiPriority="49"/>
+    <w:lsdException w:name="Grid Table 5 Dark" w:uiPriority="50"/>
+    <w:lsdException w:name="Grid Table 6 Colorful" w:uiPriority="51"/>
+    <w:lsdException w:name="Grid Table 7 Colorful" w:uiPriority="52"/>
+    <w:lsdException w:name="Grid Table 1 Light Accent 1" w:uiPriority="46"/>
+    <w:lsdException w:name="Grid Table 2 Accent 1" w:uiPriority="47"/>
+    <w:lsdException w:name="Grid Table 3 Accent 1" w:uiPriority="48"/>
+    <w:lsdException w:name="Grid Table 4 Accent 1" w:uiPriority="49"/>
+    <w:lsdException w:name="Grid Table 5 Dark Accent 1" w:uiPriority="50"/>
+    <w:lsdException w:name="Grid Table 6 Colorful Accent 1" w:uiPriority="51"/>
+    <w:lsdException w:name="Grid Table 7 Colorful Accent 1" w:uiPriority="52"/>
+    <w:lsdException w:name="Grid Table 1 Light Accent 2" w:uiPriority="46"/>
+    <w:lsdException w:name="Grid Table 2 Accent 2" w:uiPriority="47"/>
+    <w:lsdException w:name="Grid Table 3 Accent 2" w:uiPriority="48"/>
+    <w:lsdException w:name="Grid Table 4 Accent 2" w:uiPriority="49"/>
+    <w:lsdException w:name="Grid Table 5 Dark Accent 2" w:uiPriority="50"/>
+    <w:lsdException w:name="Grid Table 6 Colorful Accent 2" w:uiPriority="51"/>
+    <w:lsdException w:name="Grid Table 7 Colorful Accent 2" w:uiPriority="52"/>
+    <w:lsdException w:name="Grid Table 1 Light Accent 3" w:uiPriority="46"/>
+    <w:lsdException w:name="Grid Table 2 Accent 3" w:uiPriority="47"/>
+    <w:lsdException w:name="Grid Table 3 Accent 3" w:uiPriority="48"/>
+    <w:lsdException w:name="Grid Table 4 Accent 3" w:uiPriority="49"/>
+    <w:lsdException w:name="Grid Table 5 Dark Accent 3" w:uiPriority="50"/>
+    <w:lsdException w:name="Grid Table 6 Colorful Accent 3" w:uiPriority="51"/>
+    <w:lsdException w:name="Grid Table 7 Colorful Accent 3" w:uiPriority="52"/>
+    <w:lsdException w:name="Grid Table 1 Light Accent 4" w:uiPriority="46"/>
+    <w:lsdException w:name="Grid Table 2 Accent 4" w:uiPriority="47"/>
+    <w:lsdException w:name="Grid Table 3 Accent 4" w:uiPriority="48"/>
+    <w:lsdException w:name="Grid Table 4 Accent 4" w:uiPriority="49"/>
+    <w:lsdException w:name="Grid Table 5 Dark Accent 4" w:uiPriority="50"/>
+    <w:lsdException w:name="Grid Table 6 Colorful Accent 4" w:uiPriority="51"/>
+    <w:lsdException w:name="Grid Table 7 Colorful Accent 4" w:uiPriority="52"/>
+    <w:lsdException w:name="Grid Table 1 Light Accent 5" w:uiPriority="46"/>
+    <w:lsdException w:name="Grid Table 2 Accent 5" w:uiPriority="47"/>
+    <w:lsdException w:name="Grid Table 3 Accent 5" w:uiPriority="48"/>
+    <w:lsdException w:name="Grid Table 4 Accent 5" w:uiPriority="49"/>
+    <w:lsdException w:name="Grid Table 5 Dark Accent 5" w:uiPriority="50"/>
+    <w:lsdException w:name="Grid Table 6 Colorful Accent 5" w:uiPriority="51"/>
+    <w:lsdException w:name="Grid Table 7 Colorful Accent 5" w:uiPriority="52"/>
+    <w:lsdException w:name="Grid Table 1 Light Accent 6" w:uiPriority="46"/>
+    <w:lsdException w:name="Grid Table 2 Accent 6" w:uiPriority="47"/>
+    <w:lsdException w:name="Grid Table 3 Accent 6" w:uiPriority="48"/>
+    <w:lsdException w:name="Grid Table 4 Accent 6" w:uiPriority="49"/>
+    <w:lsdException w:name="Grid Table 5 Dark Accent 6" w:uiPriority="50"/>
+    <w:lsdException w:name="Grid Table 6 Colorful Accent 6" w:uiPriority="51"/>
+    <w:lsdException w:name="Grid Table 7 Colorful Accent 6" w:uiPriority="52"/>
+    <w:lsdException w:name="List Table 1 Light" w:uiPriority="46"/>
+    <w:lsdException w:name="List Table 2" w:uiPriority="47"/>
+    <w:lsdException w:name="List Table 3" w:uiPriority="48"/>
+    <w:lsdException w:name="List Table 4" w:uiPriority="49"/>
+    <w:lsdException w:name="List Table 5 Dark" w:uiPriority="50"/>
+    <w:lsdException w:name="List Table 6 Colorful" w:uiPriority="51"/>
+    <w:lsdException w:name="List Table 7 Colorful" w:uiPriority="52"/>
+    <w:lsdException w:name="List Table 1 Light Accent 1" w:uiPriority="46"/>
+    <w:lsdException w:name="List Table 2 Accent 1" w:uiPriority="47"/>
+    <w:lsdException w:name="List Table 3 Accent 1" w:uiPriority="48"/>
+    <w:lsdException w:name="List Table 4 Accent 1" w:uiPriority="49"/>
+    <w:lsdException w:name="List Table 5 Dark Accent 1" w:uiPriority="50"/>
+    <w:lsdException w:name="List Table 6 Colorful Accent 1" w:uiPriority="51"/>
+    <w:lsdException w:name="List Table 7 Colorful Accent 1" w:uiPriority="52"/>
+    <w:lsdException w:name="List Table 1 Light Accent 2" w:uiPriority="46"/>
+    <w:lsdException w:name="List Table 2 Accent 2" w:uiPriority="47"/>
+    <w:lsdException w:name="List Table 3 Accent 2" w:uiPriority="48"/>
+    <w:lsdException w:name="List Table 4 Accent 2" w:uiPriority="49"/>
+    <w:lsdException w:name="List Table 5 Dark Accent 2" w:uiPriority="50"/>
+    <w:lsdException w:name="List Table 6 Colorful Accent 2" w:uiPriority="51"/>
+    <w:lsdException w:name="List Table 7 Colorful Accent 2" w:uiPriority="52"/>
+    <w:lsdException w:name="List Table 1 Light Accent 3" w:uiPriority="46"/>
+    <w:lsdException w:name="List Table 2 Accent 3" w:uiPriority="47"/>
+    <w:lsdException w:name="List Table 3 Accent 3" w:uiPriority="48"/>
+    <w:lsdException w:name="List Table 4 Accent 3" w:uiPriority="49"/>
+    <w:lsdException w:name="List Table 5 Dark Accent 3" w:uiPriority="50"/>
+    <w:lsdException w:name="List Table 6 Colorful Accent 3" w:uiPriority="51"/>
+    <w:lsdException w:name="List Table 7 Colorful Accent 3" w:uiPriority="52"/>
+    <w:lsdException w:name="List Table 1 Light Accent 4" w:uiPriority="46"/>
+    <w:lsdException w:name="List Table 2 Accent 4" w:uiPriority="47"/>
+    <w:lsdException w:name="List Table 3 Accent 4" w:uiPriority="48"/>
+    <w:lsdException w:name="List Table 4 Accent 4" w:uiPriority="49"/>
+    <w:lsdException w:name="List Table 5 Dark Accent 4" w:uiPriority="50"/>
+    <w:lsdException w:name="List Table 6 Colorful Accent 4" w:uiPriority="51"/>
+    <w:lsdException w:name="List Table 7 Colorful Accent 4" w:uiPriority="52"/>
+    <w:lsdException w:name="List Table 1 Light Accent 5" w:uiPriority="46"/>
+    <w:lsdException w:name="List Table 2 Accent 5" w:uiPriority="47"/>
+    <w:lsdException w:name="List Table 3 Accent 5" w:uiPriority="48"/>
+    <w:lsdException w:name="List Table 4 Accent 5" w:uiPriority="49"/>
+    <w:lsdException w:name="List Table 5 Dark Accent 5" w:uiPriority="50"/>
+    <w:lsdException w:name="List Table 6 Colorful Accent 5" w:uiPriority="51"/>
+    <w:lsdException w:name="List Table 7 Colorful Accent 5" w:uiPriority="52"/>
+    <w:lsdException w:name="List Table 1 Light Accent 6" w:uiPriority="46"/>
+    <w:lsdException w:name="List Table 2 Accent 6" w:uiPriority="47"/>
+    <w:lsdException w:name="List Table 3 Accent 6" w:uiPriority="48"/>
+    <w:lsdException w:name="List Table 4 Accent 6" w:uiPriority="49"/>
+    <w:lsdException w:name="List Table 5 Dark Accent 6" w:uiPriority="50"/>
+    <w:lsdException w:name="List Table 6 Colorful Accent 6" w:uiPriority="51"/>
+    <w:lsdException w:name="List Table 7 Colorful Accent 6" w:uiPriority="52"/>
+    <w:lsdException w:name="Mention" w:semiHidden="1" w:unhideWhenUsed="1"/>
+    <w:lsdException w:name="Smart Hyperlink" w:semiHidden="1" w:unhideWhenUsed="1"/>
+    <w:lsdException w:name="Hashtag" w:semiHidden="1" w:unhideWhenUsed="1"/>
+    <w:lsdException w:name="Unresolved Mention" w:semiHidden="1" w:unhideWhenUsed="1"/>
+    <w:lsdException w:name="Smart Link" w:semiHidden="1" w:unhideWhenUsed="1"/>
   </w:latentStyles>
   <w:style w:type="paragraph" w:default="1" w:styleId="Normal">
     <w:name w:val="Normal"/>
     <w:qFormat/>
   </w:style>
-  <w:style w:type="character" w:default="1" w:styleId="Fuentedeprrafopredeter">
+  <w:style w:type="character" w:default="1" w:styleId="DefaultParagraphFont">
     <w:name w:val="Default Paragraph Font"/>
     <w:uiPriority w:val="1"/>
+    <w:semiHidden/>
     <w:unhideWhenUsed/>
   </w:style>
-  <w:style w:type="table" w:default="1" w:styleId="Tablanormal">
+  <w:style w:type="table" w:default="1" w:styleId="TableNormal">
     <w:name w:val="Normal Table"/>
     <w:uiPriority w:val="99"/>
     <w:semiHidden/>
@@ -845,7 +988,7 @@
       </w:tblCellMar>
     </w:tblPr>
   </w:style>
-  <w:style w:type="numbering" w:default="1" w:styleId="Sinlista">
+  <w:style w:type="numbering" w:default="1" w:styleId="NoList">
     <w:name w:val="No List"/>
     <w:uiPriority w:val="99"/>
     <w:semiHidden/>
@@ -853,12 +996,12 @@
   </w:style>
   <w:style w:type="character" w:customStyle="1" w:styleId="bn5j8pt4cqdtvqg3iwm16">
     <w:name w:val="bn5j8pt4cqdtvqg3iwm16"/>
-    <w:basedOn w:val="Fuentedeprrafopredeter"/>
+    <w:basedOn w:val="DefaultParagraphFont"/>
     <w:rsid w:val="00A9484A"/>
   </w:style>
   <w:style w:type="character" w:customStyle="1" w:styleId="1gxfouio61nkf2diojtpbc">
     <w:name w:val="_1gxfouio61nkf2diojtpbc"/>
-    <w:basedOn w:val="Fuentedeprrafopredeter"/>
+    <w:basedOn w:val="DefaultParagraphFont"/>
     <w:rsid w:val="00A9484A"/>
   </w:style>
   <w:style w:type="paragraph" w:customStyle="1" w:styleId="2deiqzbjmfnyj9cmxx8kye">
@@ -877,13 +1020,13 @@
   </w:style>
   <w:style w:type="character" w:customStyle="1" w:styleId="zgbycejvs0qby2tog8i4f">
     <w:name w:val="zgbycejvs0qby2tog8i4f"/>
-    <w:basedOn w:val="Fuentedeprrafopredeter"/>
+    <w:basedOn w:val="DefaultParagraphFont"/>
     <w:rsid w:val="00A9484A"/>
   </w:style>
-  <w:style w:type="paragraph" w:styleId="Textodeglobo">
+  <w:style w:type="paragraph" w:styleId="BalloonText">
     <w:name w:val="Balloon Text"/>
     <w:basedOn w:val="Normal"/>
-    <w:link w:val="TextodegloboCar"/>
+    <w:link w:val="BalloonTextChar"/>
     <w:uiPriority w:val="99"/>
     <w:semiHidden/>
     <w:unhideWhenUsed/>
@@ -897,10 +1040,10 @@
       <w:szCs w:val="16"/>
     </w:rPr>
   </w:style>
-  <w:style w:type="character" w:customStyle="1" w:styleId="TextodegloboCar">
-    <w:name w:val="Texto de globo Car"/>
-    <w:basedOn w:val="Fuentedeprrafopredeter"/>
-    <w:link w:val="Textodeglobo"/>
+  <w:style w:type="character" w:customStyle="1" w:styleId="BalloonTextChar">
+    <w:name w:val="Balloon Text Char"/>
+    <w:basedOn w:val="DefaultParagraphFont"/>
+    <w:link w:val="BalloonText"/>
     <w:uiPriority w:val="99"/>
     <w:semiHidden/>
     <w:rsid w:val="00A9484A"/>
@@ -910,9 +1053,9 @@
       <w:szCs w:val="16"/>
     </w:rPr>
   </w:style>
-  <w:style w:type="character" w:styleId="Textoennegrita">
+  <w:style w:type="character" w:styleId="Strong">
     <w:name w:val="Strong"/>
-    <w:basedOn w:val="Fuentedeprrafopredeter"/>
+    <w:basedOn w:val="DefaultParagraphFont"/>
     <w:uiPriority w:val="22"/>
     <w:qFormat/>
     <w:rsid w:val="00935627"/>
@@ -921,18 +1064,18 @@
       <w:bCs/>
     </w:rPr>
   </w:style>
-  <w:style w:type="character" w:styleId="Refdenotaalpie">
+  <w:style w:type="character" w:styleId="FootnoteReference">
     <w:name w:val="footnote reference"/>
-    <w:basedOn w:val="Fuentedeprrafopredeter"/>
+    <w:basedOn w:val="DefaultParagraphFont"/>
     <w:uiPriority w:val="99"/>
     <w:semiHidden/>
     <w:unhideWhenUsed/>
     <w:rsid w:val="00575D5A"/>
   </w:style>
-  <w:style w:type="paragraph" w:styleId="Encabezado">
+  <w:style w:type="paragraph" w:styleId="Header">
     <w:name w:val="header"/>
     <w:basedOn w:val="Normal"/>
-    <w:link w:val="EncabezadoCar"/>
+    <w:link w:val="HeaderChar"/>
     <w:uiPriority w:val="99"/>
     <w:unhideWhenUsed/>
     <w:rsid w:val="0019658E"/>
@@ -944,17 +1087,17 @@
       <w:spacing w:after="0" w:line="240" w:lineRule="auto"/>
     </w:pPr>
   </w:style>
-  <w:style w:type="character" w:customStyle="1" w:styleId="EncabezadoCar">
-    <w:name w:val="Encabezado Car"/>
-    <w:basedOn w:val="Fuentedeprrafopredeter"/>
-    <w:link w:val="Encabezado"/>
+  <w:style w:type="character" w:customStyle="1" w:styleId="HeaderChar">
+    <w:name w:val="Header Char"/>
+    <w:basedOn w:val="DefaultParagraphFont"/>
+    <w:link w:val="Header"/>
     <w:uiPriority w:val="99"/>
     <w:rsid w:val="0019658E"/>
   </w:style>
-  <w:style w:type="paragraph" w:styleId="Piedepgina">
+  <w:style w:type="paragraph" w:styleId="Footer">
     <w:name w:val="footer"/>
     <w:basedOn w:val="Normal"/>
-    <w:link w:val="PiedepginaCar"/>
+    <w:link w:val="FooterChar"/>
     <w:uiPriority w:val="99"/>
     <w:unhideWhenUsed/>
     <w:rsid w:val="0019658E"/>
@@ -966,321 +1109,10 @@
       <w:spacing w:after="0" w:line="240" w:lineRule="auto"/>
     </w:pPr>
   </w:style>
-  <w:style w:type="character" w:customStyle="1" w:styleId="PiedepginaCar">
-    <w:name w:val="Pie de página Car"/>
-    <w:basedOn w:val="Fuentedeprrafopredeter"/>
-    <w:link w:val="Piedepgina"/>
-    <w:uiPriority w:val="99"/>
-    <w:rsid w:val="0019658E"/>
-  </w:style>
-</w:styles>
-</file>
-
-<file path=word/stylesWithEffects.xml><?xml version="1.0" encoding="utf-8"?>
-<w:styles xmlns:wpc="http://schemas.microsoft.com/office/word/2010/wordprocessingCanvas" xmlns:mc="http://schemas.openxmlformats.org/markup-compatibility/2006" xmlns:o="urn:schemas-microsoft-com:office:office" xmlns:r="http://schemas.openxmlformats.org/officeDocument/2006/relationships" xmlns:m="http://schemas.openxmlformats.org/officeDocument/2006/math" xmlns:v="urn:schemas-microsoft-com:vml" xmlns:wp14="http://schemas.microsoft.com/office/word/2010/wordprocessingDrawing" xmlns:wp="http://schemas.openxmlformats.org/drawingml/2006/wordprocessingDrawing" xmlns:w10="urn:schemas-microsoft-com:office:word" xmlns:w="http://schemas.openxmlformats.org/wordprocessingml/2006/main" xmlns:w14="http://schemas.microsoft.com/office/word/2010/wordml" xmlns:wpg="http://schemas.microsoft.com/office/word/2010/wordprocessingGroup" xmlns:wpi="http://schemas.microsoft.com/office/word/2010/wordprocessingInk" xmlns:wne="http://schemas.microsoft.com/office/word/2006/wordml" xmlns:wps="http://schemas.microsoft.com/office/word/2010/wordprocessingShape" mc:Ignorable="w14 wp14">
-  <w:docDefaults>
-    <w:rPrDefault>
-      <w:rPr>
-        <w:rFonts w:asciiTheme="minorHAnsi" w:eastAsiaTheme="minorHAnsi" w:hAnsiTheme="minorHAnsi" w:cstheme="minorBidi"/>
-        <w:sz w:val="22"/>
-        <w:szCs w:val="22"/>
-        <w:lang w:val="es-AR" w:eastAsia="en-US" w:bidi="ar-SA"/>
-      </w:rPr>
-    </w:rPrDefault>
-    <w:pPrDefault>
-      <w:pPr>
-        <w:spacing w:after="200" w:line="276" w:lineRule="auto"/>
-      </w:pPr>
-    </w:pPrDefault>
-  </w:docDefaults>
-  <w:latentStyles w:defLockedState="0" w:defUIPriority="99" w:defSemiHidden="1" w:defUnhideWhenUsed="1" w:defQFormat="0" w:count="267">
-    <w:lsdException w:name="Normal" w:semiHidden="0" w:uiPriority="0" w:unhideWhenUsed="0" w:qFormat="1"/>
-    <w:lsdException w:name="heading 1" w:semiHidden="0" w:uiPriority="9" w:unhideWhenUsed="0" w:qFormat="1"/>
-    <w:lsdException w:name="heading 2" w:uiPriority="9" w:qFormat="1"/>
-    <w:lsdException w:name="heading 3" w:uiPriority="9" w:qFormat="1"/>
-    <w:lsdException w:name="heading 4" w:uiPriority="9" w:qFormat="1"/>
-    <w:lsdException w:name="heading 5" w:uiPriority="9" w:qFormat="1"/>
-    <w:lsdException w:name="heading 6" w:uiPriority="9" w:qFormat="1"/>
-    <w:lsdException w:name="heading 7" w:uiPriority="9" w:qFormat="1"/>
-    <w:lsdException w:name="heading 8" w:uiPriority="9" w:qFormat="1"/>
-    <w:lsdException w:name="heading 9" w:uiPriority="9" w:qFormat="1"/>
-    <w:lsdException w:name="toc 1" w:uiPriority="39"/>
-    <w:lsdException w:name="toc 2" w:uiPriority="39"/>
-    <w:lsdException w:name="toc 3" w:uiPriority="39"/>
-    <w:lsdException w:name="toc 4" w:uiPriority="39"/>
-    <w:lsdException w:name="toc 5" w:uiPriority="39"/>
-    <w:lsdException w:name="toc 6" w:uiPriority="39"/>
-    <w:lsdException w:name="toc 7" w:uiPriority="39"/>
-    <w:lsdException w:name="toc 8" w:uiPriority="39"/>
-    <w:lsdException w:name="toc 9" w:uiPriority="39"/>
-    <w:lsdException w:name="caption" w:uiPriority="35" w:qFormat="1"/>
-    <w:lsdException w:name="Title" w:semiHidden="0" w:uiPriority="10" w:unhideWhenUsed="0" w:qFormat="1"/>
-    <w:lsdException w:name="Default Paragraph Font" w:uiPriority="1"/>
-    <w:lsdException w:name="Subtitle" w:semiHidden="0" w:uiPriority="11" w:unhideWhenUsed="0" w:qFormat="1"/>
-    <w:lsdException w:name="Strong" w:semiHidden="0" w:uiPriority="22" w:unhideWhenUsed="0" w:qFormat="1"/>
-    <w:lsdException w:name="Emphasis" w:semiHidden="0" w:uiPriority="20" w:unhideWhenUsed="0" w:qFormat="1"/>
-    <w:lsdException w:name="Table Grid" w:semiHidden="0" w:uiPriority="59" w:unhideWhenUsed="0"/>
-    <w:lsdException w:name="Placeholder Text" w:unhideWhenUsed="0"/>
-    <w:lsdException w:name="No Spacing" w:semiHidden="0" w:uiPriority="1" w:unhideWhenUsed="0" w:qFormat="1"/>
-    <w:lsdException w:name="Light Shading" w:semiHidden="0" w:uiPriority="60" w:unhideWhenUsed="0"/>
-    <w:lsdException w:name="Light List" w:semiHidden="0" w:uiPriority="61" w:unhideWhenUsed="0"/>
-    <w:lsdException w:name="Light Grid" w:semiHidden="0" w:uiPriority="62" w:unhideWhenUsed="0"/>
-    <w:lsdException w:name="Medium Shading 1" w:semiHidden="0" w:uiPriority="63" w:unhideWhenUsed="0"/>
-    <w:lsdException w:name="Medium Shading 2" w:semiHidden="0" w:uiPriority="64" w:unhideWhenUsed="0"/>
-    <w:lsdException w:name="Medium List 1" w:semiHidden="0" w:uiPriority="65" w:unhideWhenUsed="0"/>
-    <w:lsdException w:name="Medium List 2" w:semiHidden="0" w:uiPriority="66" w:unhideWhenUsed="0"/>
-    <w:lsdException w:name="Medium Grid 1" w:semiHidden="0" w:uiPriority="67" w:unhideWhenUsed="0"/>
-    <w:lsdException w:name="Medium Grid 2" w:semiHidden="0" w:uiPriority="68" w:unhideWhenUsed="0"/>
-    <w:lsdException w:name="Medium Grid 3" w:semiHidden="0" w:uiPriority="69" w:unhideWhenUsed="0"/>
-    <w:lsdException w:name="Dark List" w:semiHidden="0" w:uiPriority="70" w:unhideWhenUsed="0"/>
-    <w:lsdException w:name="Colorful Shading" w:semiHidden="0" w:uiPriority="71" w:unhideWhenUsed="0"/>
-    <w:lsdException w:name="Colorful List" w:semiHidden="0" w:uiPriority="72" w:unhideWhenUsed="0"/>
-    <w:lsdException w:name="Colorful Grid" w:semiHidden="0" w:uiPriority="73" w:unhideWhenUsed="0"/>
-    <w:lsdException w:name="Light Shading Accent 1" w:semiHidden="0" w:uiPriority="60" w:unhideWhenUsed="0"/>
-    <w:lsdException w:name="Light List Accent 1" w:semiHidden="0" w:uiPriority="61" w:unhideWhenUsed="0"/>
-    <w:lsdException w:name="Light Grid Accent 1" w:semiHidden="0" w:uiPriority="62" w:unhideWhenUsed="0"/>
-    <w:lsdException w:name="Medium Shading 1 Accent 1" w:semiHidden="0" w:uiPriority="63" w:unhideWhenUsed="0"/>
-    <w:lsdException w:name="Medium Shading 2 Accent 1" w:semiHidden="0" w:uiPriority="64" w:unhideWhenUsed="0"/>
-    <w:lsdException w:name="Medium List 1 Accent 1" w:semiHidden="0" w:uiPriority="65" w:unhideWhenUsed="0"/>
-    <w:lsdException w:name="Revision" w:unhideWhenUsed="0"/>
-    <w:lsdException w:name="List Paragraph" w:semiHidden="0" w:uiPriority="34" w:unhideWhenUsed="0" w:qFormat="1"/>
-    <w:lsdException w:name="Quote" w:semiHidden="0" w:uiPriority="29" w:unhideWhenUsed="0" w:qFormat="1"/>
-    <w:lsdException w:name="Intense Quote" w:semiHidden="0" w:uiPriority="30" w:unhideWhenUsed="0" w:qFormat="1"/>
-    <w:lsdException w:name="Medium List 2 Accent 1" w:semiHidden="0" w:uiPriority="66" w:unhideWhenUsed="0"/>
-    <w:lsdException w:name="Medium Grid 1 Accent 1" w:semiHidden="0" w:uiPriority="67" w:unhideWhenUsed="0"/>
-    <w:lsdException w:name="Medium Grid 2 Accent 1" w:semiHidden="0" w:uiPriority="68" w:unhideWhenUsed="0"/>
-    <w:lsdException w:name="Medium Grid 3 Accent 1" w:semiHidden="0" w:uiPriority="69" w:unhideWhenUsed="0"/>
-    <w:lsdException w:name="Dark List Accent 1" w:semiHidden="0" w:uiPriority="70" w:unhideWhenUsed="0"/>
-    <w:lsdException w:name="Colorful Shading Accent 1" w:semiHidden="0" w:uiPriority="71" w:unhideWhenUsed="0"/>
-    <w:lsdException w:name="Colorful List Accent 1" w:semiHidden="0" w:uiPriority="72" w:unhideWhenUsed="0"/>
-    <w:lsdException w:name="Colorful Grid Accent 1" w:semiHidden="0" w:uiPriority="73" w:unhideWhenUsed="0"/>
-    <w:lsdException w:name="Light Shading Accent 2" w:semiHidden="0" w:uiPriority="60" w:unhideWhenUsed="0"/>
-    <w:lsdException w:name="Light List Accent 2" w:semiHidden="0" w:uiPriority="61" w:unhideWhenUsed="0"/>
-    <w:lsdException w:name="Light Grid Accent 2" w:semiHidden="0" w:uiPriority="62" w:unhideWhenUsed="0"/>
-    <w:lsdException w:name="Medium Shading 1 Accent 2" w:semiHidden="0" w:uiPriority="63" w:unhideWhenUsed="0"/>
-    <w:lsdException w:name="Medium Shading 2 Accent 2" w:semiHidden="0" w:uiPriority="64" w:unhideWhenUsed="0"/>
-    <w:lsdException w:name="Medium List 1 Accent 2" w:semiHidden="0" w:uiPriority="65" w:unhideWhenUsed="0"/>
-    <w:lsdException w:name="Medium List 2 Accent 2" w:semiHidden="0" w:uiPriority="66" w:unhideWhenUsed="0"/>
-    <w:lsdException w:name="Medium Grid 1 Accent 2" w:semiHidden="0" w:uiPriority="67" w:unhideWhenUsed="0"/>
-    <w:lsdException w:name="Medium Grid 2 Accent 2" w:semiHidden="0" w:uiPriority="68" w:unhideWhenUsed="0"/>
-    <w:lsdException w:name="Medium Grid 3 Accent 2" w:semiHidden="0" w:uiPriority="69" w:unhideWhenUsed="0"/>
-    <w:lsdException w:name="Dark List Accent 2" w:semiHidden="0" w:uiPriority="70" w:unhideWhenUsed="0"/>
-    <w:lsdException w:name="Colorful Shading Accent 2" w:semiHidden="0" w:uiPriority="71" w:unhideWhenUsed="0"/>
-    <w:lsdException w:name="Colorful List Accent 2" w:semiHidden="0" w:uiPriority="72" w:unhideWhenUsed="0"/>
-    <w:lsdException w:name="Colorful Grid Accent 2" w:semiHidden="0" w:uiPriority="73" w:unhideWhenUsed="0"/>
-    <w:lsdException w:name="Light Shading Accent 3" w:semiHidden="0" w:uiPriority="60" w:unhideWhenUsed="0"/>
-    <w:lsdException w:name="Light List Accent 3" w:semiHidden="0" w:uiPriority="61" w:unhideWhenUsed="0"/>
-    <w:lsdException w:name="Light Grid Accent 3" w:semiHidden="0" w:uiPriority="62" w:unhideWhenUsed="0"/>
-    <w:lsdException w:name="Medium Shading 1 Accent 3" w:semiHidden="0" w:uiPriority="63" w:unhideWhenUsed="0"/>
-    <w:lsdException w:name="Medium Shading 2 Accent 3" w:semiHidden="0" w:uiPriority="64" w:unhideWhenUsed="0"/>
-    <w:lsdException w:name="Medium List 1 Accent 3" w:semiHidden="0" w:uiPriority="65" w:unhideWhenUsed="0"/>
-    <w:lsdException w:name="Medium List 2 Accent 3" w:semiHidden="0" w:uiPriority="66" w:unhideWhenUsed="0"/>
-    <w:lsdException w:name="Medium Grid 1 Accent 3" w:semiHidden="0" w:uiPriority="67" w:unhideWhenUsed="0"/>
-    <w:lsdException w:name="Medium Grid 2 Accent 3" w:semiHidden="0" w:uiPriority="68" w:unhideWhenUsed="0"/>
-    <w:lsdException w:name="Medium Grid 3 Accent 3" w:semiHidden="0" w:uiPriority="69" w:unhideWhenUsed="0"/>
-    <w:lsdException w:name="Dark List Accent 3" w:semiHidden="0" w:uiPriority="70" w:unhideWhenUsed="0"/>
-    <w:lsdException w:name="Colorful Shading Accent 3" w:semiHidden="0" w:uiPriority="71" w:unhideWhenUsed="0"/>
-    <w:lsdException w:name="Colorful List Accent 3" w:semiHidden="0" w:uiPriority="72" w:unhideWhenUsed="0"/>
-    <w:lsdException w:name="Colorful Grid Accent 3" w:semiHidden="0" w:uiPriority="73" w:unhideWhenUsed="0"/>
-    <w:lsdException w:name="Light Shading Accent 4" w:semiHidden="0" w:uiPriority="60" w:unhideWhenUsed="0"/>
-    <w:lsdException w:name="Light List Accent 4" w:semiHidden="0" w:uiPriority="61" w:unhideWhenUsed="0"/>
-    <w:lsdException w:name="Light Grid Accent 4" w:semiHidden="0" w:uiPriority="62" w:unhideWhenUsed="0"/>
-    <w:lsdException w:name="Medium Shading 1 Accent 4" w:semiHidden="0" w:uiPriority="63" w:unhideWhenUsed="0"/>
-    <w:lsdException w:name="Medium Shading 2 Accent 4" w:semiHidden="0" w:uiPriority="64" w:unhideWhenUsed="0"/>
-    <w:lsdException w:name="Medium List 1 Accent 4" w:semiHidden="0" w:uiPriority="65" w:unhideWhenUsed="0"/>
-    <w:lsdException w:name="Medium List 2 Accent 4" w:semiHidden="0" w:uiPriority="66" w:unhideWhenUsed="0"/>
-    <w:lsdException w:name="Medium Grid 1 Accent 4" w:semiHidden="0" w:uiPriority="67" w:unhideWhenUsed="0"/>
-    <w:lsdException w:name="Medium Grid 2 Accent 4" w:semiHidden="0" w:uiPriority="68" w:unhideWhenUsed="0"/>
-    <w:lsdException w:name="Medium Grid 3 Accent 4" w:semiHidden="0" w:uiPriority="69" w:unhideWhenUsed="0"/>
-    <w:lsdException w:name="Dark List Accent 4" w:semiHidden="0" w:uiPriority="70" w:unhideWhenUsed="0"/>
-    <w:lsdException w:name="Colorful Shading Accent 4" w:semiHidden="0" w:uiPriority="71" w:unhideWhenUsed="0"/>
-    <w:lsdException w:name="Colorful List Accent 4" w:semiHidden="0" w:uiPriority="72" w:unhideWhenUsed="0"/>
-    <w:lsdException w:name="Colorful Grid Accent 4" w:semiHidden="0" w:uiPriority="73" w:unhideWhenUsed="0"/>
-    <w:lsdException w:name="Light Shading Accent 5" w:semiHidden="0" w:uiPriority="60" w:unhideWhenUsed="0"/>
-    <w:lsdException w:name="Light List Accent 5" w:semiHidden="0" w:uiPriority="61" w:unhideWhenUsed="0"/>
-    <w:lsdException w:name="Light Grid Accent 5" w:semiHidden="0" w:uiPriority="62" w:unhideWhenUsed="0"/>
-    <w:lsdException w:name="Medium Shading 1 Accent 5" w:semiHidden="0" w:uiPriority="63" w:unhideWhenUsed="0"/>
-    <w:lsdException w:name="Medium Shading 2 Accent 5" w:semiHidden="0" w:uiPriority="64" w:unhideWhenUsed="0"/>
-    <w:lsdException w:name="Medium List 1 Accent 5" w:semiHidden="0" w:uiPriority="65" w:unhideWhenUsed="0"/>
-    <w:lsdException w:name="Medium List 2 Accent 5" w:semiHidden="0" w:uiPriority="66" w:unhideWhenUsed="0"/>
-    <w:lsdException w:name="Medium Grid 1 Accent 5" w:semiHidden="0" w:uiPriority="67" w:unhideWhenUsed="0"/>
-    <w:lsdException w:name="Medium Grid 2 Accent 5" w:semiHidden="0" w:uiPriority="68" w:unhideWhenUsed="0"/>
-    <w:lsdException w:name="Medium Grid 3 Accent 5" w:semiHidden="0" w:uiPriority="69" w:unhideWhenUsed="0"/>
-    <w:lsdException w:name="Dark List Accent 5" w:semiHidden="0" w:uiPriority="70" w:unhideWhenUsed="0"/>
-    <w:lsdException w:name="Colorful Shading Accent 5" w:semiHidden="0" w:uiPriority="71" w:unhideWhenUsed="0"/>
-    <w:lsdException w:name="Colorful List Accent 5" w:semiHidden="0" w:uiPriority="72" w:unhideWhenUsed="0"/>
-    <w:lsdException w:name="Colorful Grid Accent 5" w:semiHidden="0" w:uiPriority="73" w:unhideWhenUsed="0"/>
-    <w:lsdException w:name="Light Shading Accent 6" w:semiHidden="0" w:uiPriority="60" w:unhideWhenUsed="0"/>
-    <w:lsdException w:name="Light List Accent 6" w:semiHidden="0" w:uiPriority="61" w:unhideWhenUsed="0"/>
-    <w:lsdException w:name="Light Grid Accent 6" w:semiHidden="0" w:uiPriority="62" w:unhideWhenUsed="0"/>
-    <w:lsdException w:name="Medium Shading 1 Accent 6" w:semiHidden="0" w:uiPriority="63" w:unhideWhenUsed="0"/>
-    <w:lsdException w:name="Medium Shading 2 Accent 6" w:semiHidden="0" w:uiPriority="64" w:unhideWhenUsed="0"/>
-    <w:lsdException w:name="Medium List 1 Accent 6" w:semiHidden="0" w:uiPriority="65" w:unhideWhenUsed="0"/>
-    <w:lsdException w:name="Medium List 2 Accent 6" w:semiHidden="0" w:uiPriority="66" w:unhideWhenUsed="0"/>
-    <w:lsdException w:name="Medium Grid 1 Accent 6" w:semiHidden="0" w:uiPriority="67" w:unhideWhenUsed="0"/>
-    <w:lsdException w:name="Medium Grid 2 Accent 6" w:semiHidden="0" w:uiPriority="68" w:unhideWhenUsed="0"/>
-    <w:lsdException w:name="Medium Grid 3 Accent 6" w:semiHidden="0" w:uiPriority="69" w:unhideWhenUsed="0"/>
-    <w:lsdException w:name="Dark List Accent 6" w:semiHidden="0" w:uiPriority="70" w:unhideWhenUsed="0"/>
-    <w:lsdException w:name="Colorful Shading Accent 6" w:semiHidden="0" w:uiPriority="71" w:unhideWhenUsed="0"/>
-    <w:lsdException w:name="Colorful List Accent 6" w:semiHidden="0" w:uiPriority="72" w:unhideWhenUsed="0"/>
-    <w:lsdException w:name="Colorful Grid Accent 6" w:semiHidden="0" w:uiPriority="73" w:unhideWhenUsed="0"/>
-    <w:lsdException w:name="Subtle Emphasis" w:semiHidden="0" w:uiPriority="19" w:unhideWhenUsed="0" w:qFormat="1"/>
-    <w:lsdException w:name="Intense Emphasis" w:semiHidden="0" w:uiPriority="21" w:unhideWhenUsed="0" w:qFormat="1"/>
-    <w:lsdException w:name="Subtle Reference" w:semiHidden="0" w:uiPriority="31" w:unhideWhenUsed="0" w:qFormat="1"/>
-    <w:lsdException w:name="Intense Reference" w:semiHidden="0" w:uiPriority="32" w:unhideWhenUsed="0" w:qFormat="1"/>
-    <w:lsdException w:name="Book Title" w:semiHidden="0" w:uiPriority="33" w:unhideWhenUsed="0" w:qFormat="1"/>
-    <w:lsdException w:name="Bibliography" w:uiPriority="37"/>
-    <w:lsdException w:name="TOC Heading" w:uiPriority="39" w:qFormat="1"/>
-  </w:latentStyles>
-  <w:style w:type="paragraph" w:default="1" w:styleId="Normal">
-    <w:name w:val="Normal"/>
-    <w:qFormat/>
-  </w:style>
-  <w:style w:type="character" w:default="1" w:styleId="Fuentedeprrafopredeter">
-    <w:name w:val="Default Paragraph Font"/>
-    <w:uiPriority w:val="1"/>
-    <w:unhideWhenUsed/>
-  </w:style>
-  <w:style w:type="table" w:default="1" w:styleId="Tablanormal">
-    <w:name w:val="Normal Table"/>
-    <w:uiPriority w:val="99"/>
-    <w:semiHidden/>
-    <w:unhideWhenUsed/>
-    <w:tblPr>
-      <w:tblInd w:w="0" w:type="dxa"/>
-      <w:tblCellMar>
-        <w:top w:w="0" w:type="dxa"/>
-        <w:left w:w="108" w:type="dxa"/>
-        <w:bottom w:w="0" w:type="dxa"/>
-        <w:right w:w="108" w:type="dxa"/>
-      </w:tblCellMar>
-    </w:tblPr>
-  </w:style>
-  <w:style w:type="numbering" w:default="1" w:styleId="Sinlista">
-    <w:name w:val="No List"/>
-    <w:uiPriority w:val="99"/>
-    <w:semiHidden/>
-    <w:unhideWhenUsed/>
-  </w:style>
-  <w:style w:type="character" w:customStyle="1" w:styleId="bn5j8pt4cqdtvqg3iwm16">
-    <w:name w:val="bn5j8pt4cqdtvqg3iwm16"/>
-    <w:basedOn w:val="Fuentedeprrafopredeter"/>
-    <w:rsid w:val="00A9484A"/>
-  </w:style>
-  <w:style w:type="character" w:customStyle="1" w:styleId="1gxfouio61nkf2diojtpbc">
-    <w:name w:val="_1gxfouio61nkf2diojtpbc"/>
-    <w:basedOn w:val="Fuentedeprrafopredeter"/>
-    <w:rsid w:val="00A9484A"/>
-  </w:style>
-  <w:style w:type="paragraph" w:customStyle="1" w:styleId="2deiqzbjmfnyj9cmxx8kye">
-    <w:name w:val="_2deiqzbjmfnyj9cmxx8kye"/>
-    <w:basedOn w:val="Normal"/>
-    <w:rsid w:val="00A9484A"/>
-    <w:pPr>
-      <w:spacing w:before="100" w:beforeAutospacing="1" w:after="100" w:afterAutospacing="1" w:line="240" w:lineRule="auto"/>
-    </w:pPr>
-    <w:rPr>
-      <w:rFonts w:ascii="Times New Roman" w:eastAsia="Times New Roman" w:hAnsi="Times New Roman" w:cs="Times New Roman"/>
-      <w:sz w:val="24"/>
-      <w:szCs w:val="24"/>
-      <w:lang w:eastAsia="es-AR"/>
-    </w:rPr>
-  </w:style>
-  <w:style w:type="character" w:customStyle="1" w:styleId="zgbycejvs0qby2tog8i4f">
-    <w:name w:val="zgbycejvs0qby2tog8i4f"/>
-    <w:basedOn w:val="Fuentedeprrafopredeter"/>
-    <w:rsid w:val="00A9484A"/>
-  </w:style>
-  <w:style w:type="paragraph" w:styleId="Textodeglobo">
-    <w:name w:val="Balloon Text"/>
-    <w:basedOn w:val="Normal"/>
-    <w:link w:val="TextodegloboCar"/>
-    <w:uiPriority w:val="99"/>
-    <w:semiHidden/>
-    <w:unhideWhenUsed/>
-    <w:rsid w:val="00A9484A"/>
-    <w:pPr>
-      <w:spacing w:after="0" w:line="240" w:lineRule="auto"/>
-    </w:pPr>
-    <w:rPr>
-      <w:rFonts w:ascii="Tahoma" w:hAnsi="Tahoma" w:cs="Tahoma"/>
-      <w:sz w:val="16"/>
-      <w:szCs w:val="16"/>
-    </w:rPr>
-  </w:style>
-  <w:style w:type="character" w:customStyle="1" w:styleId="TextodegloboCar">
-    <w:name w:val="Texto de globo Car"/>
-    <w:basedOn w:val="Fuentedeprrafopredeter"/>
-    <w:link w:val="Textodeglobo"/>
-    <w:uiPriority w:val="99"/>
-    <w:semiHidden/>
-    <w:rsid w:val="00A9484A"/>
-    <w:rPr>
-      <w:rFonts w:ascii="Tahoma" w:hAnsi="Tahoma" w:cs="Tahoma"/>
-      <w:sz w:val="16"/>
-      <w:szCs w:val="16"/>
-    </w:rPr>
-  </w:style>
-  <w:style w:type="character" w:styleId="Textoennegrita">
-    <w:name w:val="Strong"/>
-    <w:basedOn w:val="Fuentedeprrafopredeter"/>
-    <w:uiPriority w:val="22"/>
-    <w:qFormat/>
-    <w:rsid w:val="00935627"/>
-    <w:rPr>
-      <w:b/>
-      <w:bCs/>
-    </w:rPr>
-  </w:style>
-  <w:style w:type="character" w:styleId="Refdenotaalpie">
-    <w:name w:val="footnote reference"/>
-    <w:basedOn w:val="Fuentedeprrafopredeter"/>
-    <w:uiPriority w:val="99"/>
-    <w:semiHidden/>
-    <w:unhideWhenUsed/>
-    <w:rsid w:val="00575D5A"/>
-  </w:style>
-  <w:style w:type="paragraph" w:styleId="Encabezado">
-    <w:name w:val="header"/>
-    <w:basedOn w:val="Normal"/>
-    <w:link w:val="EncabezadoCar"/>
-    <w:uiPriority w:val="99"/>
-    <w:unhideWhenUsed/>
-    <w:rsid w:val="0019658E"/>
-    <w:pPr>
-      <w:tabs>
-        <w:tab w:val="center" w:pos="4419"/>
-        <w:tab w:val="right" w:pos="8838"/>
-      </w:tabs>
-      <w:spacing w:after="0" w:line="240" w:lineRule="auto"/>
-    </w:pPr>
-  </w:style>
-  <w:style w:type="character" w:customStyle="1" w:styleId="EncabezadoCar">
-    <w:name w:val="Encabezado Car"/>
-    <w:basedOn w:val="Fuentedeprrafopredeter"/>
-    <w:link w:val="Encabezado"/>
-    <w:uiPriority w:val="99"/>
-    <w:rsid w:val="0019658E"/>
-  </w:style>
-  <w:style w:type="paragraph" w:styleId="Piedepgina">
-    <w:name w:val="footer"/>
-    <w:basedOn w:val="Normal"/>
-    <w:link w:val="PiedepginaCar"/>
-    <w:uiPriority w:val="99"/>
-    <w:unhideWhenUsed/>
-    <w:rsid w:val="0019658E"/>
-    <w:pPr>
-      <w:tabs>
-        <w:tab w:val="center" w:pos="4419"/>
-        <w:tab w:val="right" w:pos="8838"/>
-      </w:tabs>
-      <w:spacing w:after="0" w:line="240" w:lineRule="auto"/>
-    </w:pPr>
-  </w:style>
-  <w:style w:type="character" w:customStyle="1" w:styleId="PiedepginaCar">
-    <w:name w:val="Pie de página Car"/>
-    <w:basedOn w:val="Fuentedeprrafopredeter"/>
-    <w:link w:val="Piedepgina"/>
+  <w:style w:type="character" w:customStyle="1" w:styleId="FooterChar">
+    <w:name w:val="Footer Char"/>
+    <w:basedOn w:val="DefaultParagraphFont"/>
+    <w:link w:val="Footer"/>
     <w:uiPriority w:val="99"/>
     <w:rsid w:val="0019658E"/>
   </w:style>

</xml_diff>